<commit_message>
Ausarbeitung Mobile:Swift - Technical Background finished
</commit_message>
<xml_diff>
--- a/MobApp_LiSi/AusarbeitungMobile.docx
+++ b/MobApp_LiSi/AusarbeitungMobile.docx
@@ -643,727 +643,8 @@
     <w:p>
       <w:pPr>
         <w:pStyle w:val="Listenabsatz"/>
-        <w:numPr>
-          <w:ilvl w:val="1"/>
-          <w:numId w:val="2"/>
-        </w:numPr>
-      </w:pPr>
-      <w:r>
-        <w:t xml:space="preserve">Swift </w:t>
-      </w:r>
-      <w:proofErr w:type="spellStart"/>
-      <w:r>
-        <w:t>at</w:t>
-      </w:r>
-      <w:proofErr w:type="spellEnd"/>
-      <w:r>
-        <w:t xml:space="preserve"> a </w:t>
-      </w:r>
-      <w:proofErr w:type="spellStart"/>
-      <w:r>
-        <w:t>glance</w:t>
-      </w:r>
-      <w:proofErr w:type="spellEnd"/>
-      <w:r>
-        <w:t xml:space="preserve"> </w:t>
-      </w:r>
-      <w:proofErr w:type="spellStart"/>
-      <w:r>
-        <w:t>and</w:t>
-      </w:r>
-      <w:proofErr w:type="spellEnd"/>
-      <w:r>
-        <w:t xml:space="preserve"> </w:t>
-      </w:r>
-      <w:proofErr w:type="spellStart"/>
-      <w:r>
-        <w:t>beyond</w:t>
-      </w:r>
-      <w:proofErr w:type="spellEnd"/>
-      <w:r>
-        <w:t xml:space="preserve"> </w:t>
-      </w:r>
-      <w:proofErr w:type="spellStart"/>
-      <w:r>
-        <w:t>its</w:t>
-      </w:r>
-      <w:proofErr w:type="spellEnd"/>
-      <w:r>
-        <w:t xml:space="preserve"> </w:t>
-      </w:r>
-      <w:proofErr w:type="spellStart"/>
-      <w:r>
-        <w:t>basics</w:t>
-      </w:r>
-      <w:proofErr w:type="spellEnd"/>
-    </w:p>
-    <w:p>
-      <w:pPr>
-        <w:pStyle w:val="KeinLeerraum"/>
-      </w:pPr>
-      <w:r>
-        <w:t xml:space="preserve">Swift </w:t>
-      </w:r>
-      <w:proofErr w:type="spellStart"/>
-      <w:r>
-        <w:t>is</w:t>
-      </w:r>
-      <w:proofErr w:type="spellEnd"/>
-      <w:r>
-        <w:t xml:space="preserve"> an imperative </w:t>
-      </w:r>
-      <w:proofErr w:type="spellStart"/>
-      <w:r>
-        <w:t>and</w:t>
-      </w:r>
-      <w:proofErr w:type="spellEnd"/>
-      <w:r>
-        <w:t xml:space="preserve"> </w:t>
-      </w:r>
-      <w:proofErr w:type="spellStart"/>
-      <w:r>
-        <w:t>functional</w:t>
-      </w:r>
-      <w:proofErr w:type="spellEnd"/>
-      <w:r>
-        <w:t xml:space="preserve"> </w:t>
-      </w:r>
-      <w:proofErr w:type="spellStart"/>
-      <w:r>
-        <w:t>programming</w:t>
-      </w:r>
-      <w:proofErr w:type="spellEnd"/>
-      <w:r>
-        <w:t xml:space="preserve"> </w:t>
-      </w:r>
-      <w:proofErr w:type="spellStart"/>
-      <w:r>
-        <w:t>language</w:t>
-      </w:r>
-      <w:proofErr w:type="spellEnd"/>
-      <w:r>
-        <w:t>,</w:t>
-      </w:r>
-      <w:r>
-        <w:t xml:space="preserve"> </w:t>
-      </w:r>
-      <w:proofErr w:type="spellStart"/>
-      <w:r>
-        <w:t>follows</w:t>
-      </w:r>
-      <w:proofErr w:type="spellEnd"/>
-      <w:r>
-        <w:t xml:space="preserve"> a </w:t>
-      </w:r>
-      <w:proofErr w:type="spellStart"/>
-      <w:r>
-        <w:t>block</w:t>
-      </w:r>
-      <w:proofErr w:type="spellEnd"/>
-      <w:r>
-        <w:t>-</w:t>
-      </w:r>
-      <w:proofErr w:type="spellStart"/>
-      <w:r>
-        <w:t>structure</w:t>
-      </w:r>
-      <w:proofErr w:type="spellEnd"/>
-      <w:r>
-        <w:t xml:space="preserve"> </w:t>
-      </w:r>
-      <w:proofErr w:type="spellStart"/>
-      <w:r>
-        <w:t>and</w:t>
-      </w:r>
-      <w:proofErr w:type="spellEnd"/>
-      <w:r>
-        <w:t xml:space="preserve"> </w:t>
-      </w:r>
-      <w:proofErr w:type="spellStart"/>
-      <w:r>
-        <w:t>is</w:t>
-      </w:r>
-      <w:proofErr w:type="spellEnd"/>
-      <w:r>
-        <w:t xml:space="preserve"> </w:t>
-      </w:r>
-      <w:proofErr w:type="spellStart"/>
-      <w:r>
-        <w:t>object</w:t>
-      </w:r>
-      <w:proofErr w:type="spellEnd"/>
-      <w:r>
-        <w:t xml:space="preserve">- </w:t>
-      </w:r>
-      <w:proofErr w:type="spellStart"/>
-      <w:r>
-        <w:t>and</w:t>
-      </w:r>
-      <w:proofErr w:type="spellEnd"/>
-      <w:r>
-        <w:t xml:space="preserve"> </w:t>
-      </w:r>
-      <w:proofErr w:type="spellStart"/>
-      <w:r>
-        <w:t>protocol-oriented</w:t>
-      </w:r>
-      <w:proofErr w:type="spellEnd"/>
-      <w:r>
-        <w:t xml:space="preserve">. </w:t>
-      </w:r>
-      <w:proofErr w:type="spellStart"/>
-      <w:r>
-        <w:t>It</w:t>
-      </w:r>
-      <w:proofErr w:type="spellEnd"/>
-      <w:r>
-        <w:t xml:space="preserve"> </w:t>
-      </w:r>
-      <w:proofErr w:type="spellStart"/>
-      <w:r>
-        <w:t>contains</w:t>
-      </w:r>
-      <w:proofErr w:type="spellEnd"/>
-      <w:r>
-        <w:t xml:space="preserve"> </w:t>
-      </w:r>
-      <w:proofErr w:type="spellStart"/>
-      <w:r>
-        <w:t>static</w:t>
-      </w:r>
-      <w:proofErr w:type="spellEnd"/>
-      <w:r>
-        <w:t xml:space="preserve"> </w:t>
-      </w:r>
-      <w:proofErr w:type="spellStart"/>
-      <w:r>
-        <w:t>typing</w:t>
-      </w:r>
-      <w:proofErr w:type="spellEnd"/>
-      <w:r>
-        <w:t xml:space="preserve"> </w:t>
-      </w:r>
-      <w:proofErr w:type="spellStart"/>
-      <w:r>
-        <w:t>as</w:t>
-      </w:r>
-      <w:proofErr w:type="spellEnd"/>
-      <w:r>
-        <w:t xml:space="preserve"> well </w:t>
-      </w:r>
-      <w:proofErr w:type="spellStart"/>
-      <w:r>
-        <w:t>as</w:t>
-      </w:r>
-      <w:proofErr w:type="spellEnd"/>
-      <w:r>
-        <w:t xml:space="preserve"> type </w:t>
-      </w:r>
-      <w:proofErr w:type="spellStart"/>
-      <w:r>
-        <w:t>inference</w:t>
-      </w:r>
-      <w:proofErr w:type="spellEnd"/>
-      <w:r>
-        <w:t xml:space="preserve"> </w:t>
-      </w:r>
-      <w:proofErr w:type="spellStart"/>
-      <w:r>
-        <w:t>and</w:t>
-      </w:r>
-      <w:proofErr w:type="spellEnd"/>
-      <w:r>
-        <w:t xml:space="preserve"> </w:t>
-      </w:r>
-      <w:proofErr w:type="spellStart"/>
-      <w:r>
-        <w:t>provides</w:t>
-      </w:r>
-      <w:proofErr w:type="spellEnd"/>
-      <w:r>
-        <w:t xml:space="preserve"> </w:t>
-      </w:r>
-      <w:proofErr w:type="spellStart"/>
-      <w:r>
-        <w:t>dot-notations</w:t>
-      </w:r>
-      <w:proofErr w:type="spellEnd"/>
-      <w:r>
-        <w:t xml:space="preserve"> </w:t>
-      </w:r>
-      <w:proofErr w:type="spellStart"/>
-      <w:r>
-        <w:t>and</w:t>
-      </w:r>
-      <w:proofErr w:type="spellEnd"/>
-      <w:r>
-        <w:t xml:space="preserve"> UTF-8 </w:t>
-      </w:r>
-      <w:proofErr w:type="spellStart"/>
-      <w:r>
-        <w:t>encoding</w:t>
-      </w:r>
-      <w:proofErr w:type="spellEnd"/>
-      <w:r>
-        <w:t xml:space="preserve">. </w:t>
-      </w:r>
-      <w:r>
-        <w:t xml:space="preserve">Most of </w:t>
-      </w:r>
-      <w:proofErr w:type="spellStart"/>
-      <w:r>
-        <w:t>these</w:t>
-      </w:r>
-      <w:proofErr w:type="spellEnd"/>
-      <w:r>
-        <w:t xml:space="preserve"> </w:t>
-      </w:r>
-      <w:proofErr w:type="spellStart"/>
-      <w:r>
-        <w:t>ideas</w:t>
-      </w:r>
-      <w:proofErr w:type="spellEnd"/>
-      <w:r>
-        <w:t xml:space="preserve"> </w:t>
-      </w:r>
-      <w:proofErr w:type="spellStart"/>
-      <w:r>
-        <w:t>are</w:t>
-      </w:r>
-      <w:proofErr w:type="spellEnd"/>
-      <w:r>
-        <w:t xml:space="preserve"> </w:t>
-      </w:r>
-      <w:proofErr w:type="spellStart"/>
-      <w:r>
-        <w:t>borrowed</w:t>
-      </w:r>
-      <w:proofErr w:type="spellEnd"/>
-      <w:r>
-        <w:t xml:space="preserve"> </w:t>
-      </w:r>
-      <w:proofErr w:type="spellStart"/>
-      <w:r>
-        <w:t>from</w:t>
-      </w:r>
-      <w:proofErr w:type="spellEnd"/>
-      <w:r>
-        <w:t xml:space="preserve"> </w:t>
-      </w:r>
-      <w:proofErr w:type="spellStart"/>
-      <w:r>
-        <w:t>other</w:t>
-      </w:r>
-      <w:proofErr w:type="spellEnd"/>
-      <w:r>
-        <w:t xml:space="preserve"> </w:t>
-      </w:r>
-      <w:proofErr w:type="spellStart"/>
-      <w:r>
-        <w:t>programming</w:t>
-      </w:r>
-      <w:proofErr w:type="spellEnd"/>
-      <w:r>
-        <w:t xml:space="preserve"> </w:t>
-      </w:r>
-      <w:proofErr w:type="spellStart"/>
-      <w:r>
-        <w:t>languages</w:t>
-      </w:r>
-      <w:proofErr w:type="spellEnd"/>
-      <w:r>
-        <w:t xml:space="preserve">, such </w:t>
-      </w:r>
-      <w:proofErr w:type="spellStart"/>
-      <w:r>
-        <w:t>as</w:t>
-      </w:r>
-      <w:proofErr w:type="spellEnd"/>
-      <w:r>
-        <w:t xml:space="preserve"> </w:t>
-      </w:r>
-      <w:proofErr w:type="spellStart"/>
-      <w:r>
-        <w:t>Objective</w:t>
-      </w:r>
-      <w:proofErr w:type="spellEnd"/>
-      <w:r>
-        <w:t xml:space="preserve">-C, Rust, </w:t>
-      </w:r>
-      <w:proofErr w:type="spellStart"/>
-      <w:r>
-        <w:t>Haskell</w:t>
-      </w:r>
-      <w:proofErr w:type="spellEnd"/>
-      <w:r>
-        <w:t xml:space="preserve">, Ruby, Python, C#, CLU </w:t>
-      </w:r>
-      <w:proofErr w:type="spellStart"/>
-      <w:r>
-        <w:t>and</w:t>
-      </w:r>
-      <w:proofErr w:type="spellEnd"/>
-      <w:r>
-        <w:t xml:space="preserve"> </w:t>
-      </w:r>
-      <w:proofErr w:type="spellStart"/>
-      <w:r>
-        <w:t>many</w:t>
-      </w:r>
-      <w:proofErr w:type="spellEnd"/>
-      <w:r>
-        <w:t xml:space="preserve"> </w:t>
-      </w:r>
-      <w:proofErr w:type="spellStart"/>
-      <w:r>
-        <w:t>others</w:t>
-      </w:r>
-      <w:proofErr w:type="spellEnd"/>
-      <w:r>
-        <w:t>.</w:t>
-      </w:r>
-      <w:r>
-        <w:rPr>
-          <w:rStyle w:val="Funotenzeichen"/>
-        </w:rPr>
-        <w:footnoteReference w:id="2"/>
-      </w:r>
-    </w:p>
-    <w:p>
-      <w:pPr>
-        <w:pStyle w:val="KeinLeerraum"/>
-      </w:pPr>
-      <w:proofErr w:type="spellStart"/>
-      <w:r>
-        <w:t>With</w:t>
-      </w:r>
-      <w:proofErr w:type="spellEnd"/>
-      <w:r>
-        <w:t xml:space="preserve"> a </w:t>
-      </w:r>
-      <w:proofErr w:type="spellStart"/>
-      <w:r>
-        <w:t>closer</w:t>
-      </w:r>
-      <w:proofErr w:type="spellEnd"/>
-      <w:r>
-        <w:t xml:space="preserve"> </w:t>
-      </w:r>
-      <w:proofErr w:type="spellStart"/>
-      <w:r>
-        <w:t>look</w:t>
-      </w:r>
-      <w:proofErr w:type="spellEnd"/>
-      <w:r>
-        <w:t xml:space="preserve">, </w:t>
-      </w:r>
-      <w:proofErr w:type="spellStart"/>
-      <w:r>
-        <w:t>there</w:t>
-      </w:r>
-      <w:proofErr w:type="spellEnd"/>
-      <w:r>
-        <w:t xml:space="preserve"> </w:t>
-      </w:r>
-      <w:proofErr w:type="spellStart"/>
-      <w:r>
-        <w:t>come</w:t>
-      </w:r>
-      <w:proofErr w:type="spellEnd"/>
-      <w:r>
-        <w:t xml:space="preserve"> </w:t>
-      </w:r>
-      <w:proofErr w:type="spellStart"/>
-      <w:r>
-        <w:t>even</w:t>
-      </w:r>
-      <w:proofErr w:type="spellEnd"/>
-      <w:r>
-        <w:t xml:space="preserve"> </w:t>
-      </w:r>
-      <w:proofErr w:type="spellStart"/>
-      <w:r>
-        <w:t>more</w:t>
-      </w:r>
-      <w:proofErr w:type="spellEnd"/>
-      <w:r>
-        <w:t xml:space="preserve"> </w:t>
-      </w:r>
-      <w:proofErr w:type="spellStart"/>
-      <w:r>
-        <w:t>useful</w:t>
-      </w:r>
-      <w:proofErr w:type="spellEnd"/>
-      <w:r>
-        <w:t xml:space="preserve"> </w:t>
-      </w:r>
-      <w:proofErr w:type="spellStart"/>
-      <w:r>
-        <w:t>constructs</w:t>
-      </w:r>
-      <w:proofErr w:type="spellEnd"/>
-      <w:r>
-        <w:t xml:space="preserve"> </w:t>
-      </w:r>
-      <w:proofErr w:type="spellStart"/>
-      <w:r>
-        <w:t>with</w:t>
-      </w:r>
-      <w:proofErr w:type="spellEnd"/>
-      <w:r>
-        <w:t xml:space="preserve"> </w:t>
-      </w:r>
-      <w:proofErr w:type="spellStart"/>
-      <w:r>
-        <w:t>this</w:t>
-      </w:r>
-      <w:proofErr w:type="spellEnd"/>
-      <w:r>
-        <w:t xml:space="preserve"> </w:t>
-      </w:r>
-      <w:proofErr w:type="spellStart"/>
-      <w:r>
-        <w:t>programming</w:t>
-      </w:r>
-      <w:proofErr w:type="spellEnd"/>
-      <w:r>
-        <w:t xml:space="preserve"> </w:t>
-      </w:r>
-      <w:proofErr w:type="spellStart"/>
-      <w:r>
-        <w:t>language</w:t>
-      </w:r>
-      <w:proofErr w:type="spellEnd"/>
-      <w:r>
-        <w:t xml:space="preserve">. Such </w:t>
-      </w:r>
-      <w:proofErr w:type="spellStart"/>
-      <w:r>
-        <w:t>as</w:t>
-      </w:r>
-      <w:proofErr w:type="spellEnd"/>
-      <w:r>
-        <w:t xml:space="preserve"> </w:t>
-      </w:r>
-      <w:proofErr w:type="spellStart"/>
-      <w:r>
-        <w:t>Generics</w:t>
-      </w:r>
-      <w:proofErr w:type="spellEnd"/>
-      <w:r>
-        <w:t xml:space="preserve">, </w:t>
-      </w:r>
-      <w:proofErr w:type="spellStart"/>
-      <w:r>
-        <w:t>Extensions</w:t>
-      </w:r>
-      <w:proofErr w:type="spellEnd"/>
-      <w:r>
-        <w:t xml:space="preserve">, </w:t>
-      </w:r>
-      <w:proofErr w:type="spellStart"/>
-      <w:r>
-        <w:t>Closures</w:t>
-      </w:r>
-      <w:proofErr w:type="spellEnd"/>
-      <w:r>
-        <w:t xml:space="preserve"> </w:t>
-      </w:r>
-      <w:proofErr w:type="spellStart"/>
-      <w:r>
-        <w:t>and</w:t>
-      </w:r>
-      <w:proofErr w:type="spellEnd"/>
-      <w:r>
-        <w:t xml:space="preserve"> </w:t>
-      </w:r>
-      <w:proofErr w:type="spellStart"/>
-      <w:r>
-        <w:t>Optionals</w:t>
-      </w:r>
-      <w:proofErr w:type="spellEnd"/>
-      <w:r>
-        <w:t xml:space="preserve">. Swift </w:t>
-      </w:r>
-      <w:proofErr w:type="spellStart"/>
-      <w:r>
-        <w:t>uses</w:t>
-      </w:r>
-      <w:proofErr w:type="spellEnd"/>
-      <w:r>
-        <w:t xml:space="preserve"> ARC </w:t>
-      </w:r>
-      <w:proofErr w:type="spellStart"/>
-      <w:r>
-        <w:t>for</w:t>
-      </w:r>
-      <w:proofErr w:type="spellEnd"/>
-      <w:r>
-        <w:t xml:space="preserve"> Memory Management – Automatic Reference </w:t>
-      </w:r>
-      <w:proofErr w:type="spellStart"/>
-      <w:r>
-        <w:t>Counting</w:t>
-      </w:r>
-      <w:proofErr w:type="spellEnd"/>
-      <w:r>
-        <w:t xml:space="preserve">. </w:t>
-      </w:r>
-      <w:proofErr w:type="spellStart"/>
-      <w:r>
-        <w:t>It</w:t>
-      </w:r>
-      <w:proofErr w:type="spellEnd"/>
-      <w:r>
-        <w:t xml:space="preserve"> also </w:t>
-      </w:r>
-      <w:proofErr w:type="spellStart"/>
-      <w:r>
-        <w:t>has</w:t>
-      </w:r>
-      <w:proofErr w:type="spellEnd"/>
-      <w:r>
-        <w:t xml:space="preserve"> proper Error Handling </w:t>
-      </w:r>
-      <w:proofErr w:type="spellStart"/>
-      <w:r>
-        <w:t>and</w:t>
-      </w:r>
-      <w:proofErr w:type="spellEnd"/>
-      <w:r>
-        <w:t xml:space="preserve"> </w:t>
-      </w:r>
-      <w:proofErr w:type="spellStart"/>
-      <w:r>
-        <w:t>Assertions</w:t>
-      </w:r>
-      <w:proofErr w:type="spellEnd"/>
-      <w:r>
-        <w:t xml:space="preserve">, </w:t>
-      </w:r>
-      <w:proofErr w:type="spellStart"/>
-      <w:r>
-        <w:t>which</w:t>
-      </w:r>
-      <w:proofErr w:type="spellEnd"/>
-      <w:r>
-        <w:t xml:space="preserve"> </w:t>
-      </w:r>
-      <w:proofErr w:type="spellStart"/>
-      <w:r>
-        <w:t>are</w:t>
-      </w:r>
-      <w:proofErr w:type="spellEnd"/>
-      <w:r>
-        <w:t xml:space="preserve"> </w:t>
-      </w:r>
-      <w:proofErr w:type="spellStart"/>
-      <w:r>
-        <w:t>useful</w:t>
-      </w:r>
-      <w:proofErr w:type="spellEnd"/>
-      <w:r>
-        <w:t xml:space="preserve"> </w:t>
-      </w:r>
-      <w:proofErr w:type="spellStart"/>
-      <w:r>
-        <w:t>for</w:t>
-      </w:r>
-      <w:proofErr w:type="spellEnd"/>
-      <w:r>
-        <w:t xml:space="preserve"> Debugging. In </w:t>
-      </w:r>
-      <w:proofErr w:type="spellStart"/>
-      <w:r>
-        <w:t>the</w:t>
-      </w:r>
-      <w:proofErr w:type="spellEnd"/>
-      <w:r>
-        <w:t xml:space="preserve"> </w:t>
-      </w:r>
-      <w:proofErr w:type="spellStart"/>
-      <w:r>
-        <w:t>following</w:t>
-      </w:r>
-      <w:proofErr w:type="spellEnd"/>
-      <w:r>
-        <w:t xml:space="preserve">, </w:t>
-      </w:r>
-      <w:proofErr w:type="spellStart"/>
-      <w:r>
-        <w:t>we</w:t>
-      </w:r>
-      <w:proofErr w:type="spellEnd"/>
-      <w:r>
-        <w:t xml:space="preserve"> will </w:t>
-      </w:r>
-      <w:proofErr w:type="spellStart"/>
-      <w:r>
-        <w:t>look</w:t>
-      </w:r>
-      <w:proofErr w:type="spellEnd"/>
-      <w:r>
-        <w:t xml:space="preserve"> </w:t>
-      </w:r>
-      <w:proofErr w:type="spellStart"/>
-      <w:r>
-        <w:t>at</w:t>
-      </w:r>
-      <w:proofErr w:type="spellEnd"/>
-      <w:r>
-        <w:t xml:space="preserve"> a simple </w:t>
-      </w:r>
-      <w:proofErr w:type="spellStart"/>
-      <w:r>
-        <w:t>example</w:t>
-      </w:r>
-      <w:proofErr w:type="spellEnd"/>
-      <w:r>
-        <w:t xml:space="preserve"> </w:t>
-      </w:r>
-      <w:proofErr w:type="spellStart"/>
-      <w:r>
-        <w:t>for</w:t>
-      </w:r>
-      <w:proofErr w:type="spellEnd"/>
-      <w:r>
-        <w:t xml:space="preserve"> </w:t>
-      </w:r>
-      <w:proofErr w:type="spellStart"/>
-      <w:r>
-        <w:t>every</w:t>
-      </w:r>
-      <w:proofErr w:type="spellEnd"/>
-      <w:r>
-        <w:t xml:space="preserve"> </w:t>
-      </w:r>
-      <w:proofErr w:type="spellStart"/>
-      <w:r>
-        <w:t>one</w:t>
-      </w:r>
-      <w:proofErr w:type="spellEnd"/>
-      <w:r>
-        <w:t xml:space="preserve"> of</w:t>
-      </w:r>
-      <w:r>
-        <w:t xml:space="preserve"> </w:t>
-      </w:r>
-      <w:proofErr w:type="spellStart"/>
-      <w:r>
-        <w:t>these</w:t>
-      </w:r>
-      <w:proofErr w:type="spellEnd"/>
-      <w:r>
-        <w:t xml:space="preserve"> </w:t>
-      </w:r>
-      <w:proofErr w:type="spellStart"/>
-      <w:r>
-        <w:t>constructs</w:t>
-      </w:r>
-      <w:proofErr w:type="spellEnd"/>
-      <w:r>
-        <w:t xml:space="preserve">. </w:t>
-      </w:r>
+        <w:ind w:left="360"/>
+      </w:pPr>
     </w:p>
     <w:p>
       <w:pPr>
@@ -1373,322 +654,1053 @@
           <w:numId w:val="2"/>
         </w:numPr>
       </w:pPr>
-      <w:proofErr w:type="spellStart"/>
-      <w:r>
-        <w:t>Generics</w:t>
+      <w:r>
+        <w:t xml:space="preserve">Swift </w:t>
+      </w:r>
+      <w:proofErr w:type="spellStart"/>
+      <w:r>
+        <w:t>at</w:t>
+      </w:r>
+      <w:proofErr w:type="spellEnd"/>
+      <w:r>
+        <w:t xml:space="preserve"> a </w:t>
+      </w:r>
+      <w:proofErr w:type="spellStart"/>
+      <w:r>
+        <w:t>glance</w:t>
+      </w:r>
+      <w:proofErr w:type="spellEnd"/>
+      <w:r>
+        <w:t xml:space="preserve"> </w:t>
+      </w:r>
+      <w:proofErr w:type="spellStart"/>
+      <w:r>
+        <w:t>and</w:t>
+      </w:r>
+      <w:proofErr w:type="spellEnd"/>
+      <w:r>
+        <w:t xml:space="preserve"> </w:t>
+      </w:r>
+      <w:proofErr w:type="spellStart"/>
+      <w:r>
+        <w:t>beyond</w:t>
+      </w:r>
+      <w:proofErr w:type="spellEnd"/>
+      <w:r>
+        <w:t xml:space="preserve"> </w:t>
+      </w:r>
+      <w:proofErr w:type="spellStart"/>
+      <w:r>
+        <w:t>its</w:t>
+      </w:r>
+      <w:proofErr w:type="spellEnd"/>
+      <w:r>
+        <w:t xml:space="preserve"> </w:t>
+      </w:r>
+      <w:proofErr w:type="spellStart"/>
+      <w:r>
+        <w:t>basics</w:t>
       </w:r>
       <w:proofErr w:type="spellEnd"/>
     </w:p>
     <w:p>
       <w:pPr>
-        <w:rPr>
-          <w:b w:val="0"/>
-        </w:rPr>
-      </w:pPr>
-      <w:proofErr w:type="spellStart"/>
-      <w:r>
-        <w:rPr>
-          <w:b w:val="0"/>
-        </w:rPr>
-        <w:t>Whenever</w:t>
-      </w:r>
-      <w:proofErr w:type="spellEnd"/>
-      <w:r>
-        <w:rPr>
-          <w:b w:val="0"/>
-        </w:rPr>
-        <w:t xml:space="preserve"> </w:t>
-      </w:r>
-      <w:proofErr w:type="spellStart"/>
-      <w:r>
-        <w:rPr>
-          <w:b w:val="0"/>
-        </w:rPr>
-        <w:t>the</w:t>
-      </w:r>
-      <w:proofErr w:type="spellEnd"/>
-      <w:r>
-        <w:rPr>
-          <w:b w:val="0"/>
-        </w:rPr>
-        <w:t xml:space="preserve"> </w:t>
-      </w:r>
-      <w:proofErr w:type="spellStart"/>
-      <w:r>
-        <w:rPr>
-          <w:b w:val="0"/>
-        </w:rPr>
-        <w:t>code</w:t>
-      </w:r>
-      <w:proofErr w:type="spellEnd"/>
-      <w:r>
-        <w:rPr>
-          <w:b w:val="0"/>
-        </w:rPr>
-        <w:t xml:space="preserve"> </w:t>
-      </w:r>
-      <w:proofErr w:type="spellStart"/>
-      <w:r>
-        <w:rPr>
-          <w:b w:val="0"/>
-        </w:rPr>
-        <w:t>doesn’t</w:t>
-      </w:r>
-      <w:proofErr w:type="spellEnd"/>
-      <w:r>
-        <w:rPr>
-          <w:b w:val="0"/>
-        </w:rPr>
-        <w:t xml:space="preserve"> </w:t>
-      </w:r>
-      <w:proofErr w:type="spellStart"/>
-      <w:r>
-        <w:rPr>
-          <w:b w:val="0"/>
-        </w:rPr>
-        <w:t>need</w:t>
-      </w:r>
-      <w:proofErr w:type="spellEnd"/>
-      <w:r>
-        <w:rPr>
-          <w:b w:val="0"/>
-        </w:rPr>
-        <w:t xml:space="preserve"> </w:t>
-      </w:r>
-      <w:proofErr w:type="spellStart"/>
-      <w:r>
-        <w:rPr>
-          <w:b w:val="0"/>
-        </w:rPr>
-        <w:t>to</w:t>
-      </w:r>
-      <w:proofErr w:type="spellEnd"/>
-      <w:r>
-        <w:rPr>
-          <w:b w:val="0"/>
-        </w:rPr>
-        <w:t xml:space="preserve"> </w:t>
-      </w:r>
-      <w:proofErr w:type="spellStart"/>
-      <w:r>
-        <w:rPr>
-          <w:b w:val="0"/>
-        </w:rPr>
-        <w:t>be</w:t>
-      </w:r>
-      <w:proofErr w:type="spellEnd"/>
-      <w:r>
-        <w:rPr>
-          <w:b w:val="0"/>
-        </w:rPr>
-        <w:t xml:space="preserve"> </w:t>
-      </w:r>
-      <w:proofErr w:type="spellStart"/>
-      <w:r>
-        <w:rPr>
-          <w:b w:val="0"/>
-        </w:rPr>
-        <w:t>very</w:t>
-      </w:r>
-      <w:proofErr w:type="spellEnd"/>
-      <w:r>
-        <w:rPr>
-          <w:b w:val="0"/>
-        </w:rPr>
-        <w:t xml:space="preserve"> </w:t>
-      </w:r>
-      <w:proofErr w:type="spellStart"/>
-      <w:r>
-        <w:rPr>
-          <w:b w:val="0"/>
-        </w:rPr>
-        <w:t>specific</w:t>
-      </w:r>
-      <w:proofErr w:type="spellEnd"/>
-      <w:r>
-        <w:rPr>
-          <w:b w:val="0"/>
-        </w:rPr>
-        <w:t xml:space="preserve"> </w:t>
-      </w:r>
-      <w:proofErr w:type="spellStart"/>
-      <w:r>
-        <w:rPr>
-          <w:b w:val="0"/>
-        </w:rPr>
+        <w:pStyle w:val="KeinLeerraum"/>
+      </w:pPr>
+      <w:r>
+        <w:t xml:space="preserve">Swift </w:t>
+      </w:r>
+      <w:proofErr w:type="spellStart"/>
+      <w:r>
+        <w:t>is</w:t>
+      </w:r>
+      <w:proofErr w:type="spellEnd"/>
+      <w:r>
+        <w:t xml:space="preserve"> an imperative </w:t>
+      </w:r>
+      <w:proofErr w:type="spellStart"/>
+      <w:r>
         <w:t>and</w:t>
       </w:r>
       <w:proofErr w:type="spellEnd"/>
       <w:r>
-        <w:rPr>
-          <w:b w:val="0"/>
-        </w:rPr>
-        <w:t xml:space="preserve"> </w:t>
-      </w:r>
-      <w:proofErr w:type="spellStart"/>
-      <w:r>
-        <w:rPr>
-          <w:b w:val="0"/>
-        </w:rPr>
-        <w:t>precise</w:t>
-      </w:r>
-      <w:proofErr w:type="spellEnd"/>
-      <w:r>
-        <w:rPr>
-          <w:b w:val="0"/>
-        </w:rPr>
-        <w:t xml:space="preserve">, </w:t>
-      </w:r>
-      <w:proofErr w:type="spellStart"/>
-      <w:r>
-        <w:rPr>
-          <w:b w:val="0"/>
-        </w:rPr>
-        <w:t>it</w:t>
-      </w:r>
-      <w:proofErr w:type="spellEnd"/>
-      <w:r>
-        <w:rPr>
-          <w:b w:val="0"/>
-        </w:rPr>
-        <w:t xml:space="preserve"> </w:t>
-      </w:r>
-      <w:proofErr w:type="spellStart"/>
-      <w:r>
-        <w:rPr>
-          <w:b w:val="0"/>
-        </w:rPr>
-        <w:t>can</w:t>
-      </w:r>
-      <w:proofErr w:type="spellEnd"/>
-      <w:r>
-        <w:rPr>
-          <w:b w:val="0"/>
-        </w:rPr>
-        <w:t xml:space="preserve"> </w:t>
-      </w:r>
-      <w:proofErr w:type="spellStart"/>
-      <w:r>
-        <w:rPr>
-          <w:b w:val="0"/>
-        </w:rPr>
-        <w:t>be</w:t>
-      </w:r>
-      <w:proofErr w:type="spellEnd"/>
-      <w:r>
-        <w:rPr>
-          <w:b w:val="0"/>
-        </w:rPr>
-        <w:t xml:space="preserve"> </w:t>
-      </w:r>
-      <w:proofErr w:type="spellStart"/>
-      <w:r>
-        <w:rPr>
-          <w:b w:val="0"/>
-        </w:rPr>
-        <w:t>useful</w:t>
-      </w:r>
-      <w:proofErr w:type="spellEnd"/>
-      <w:r>
-        <w:rPr>
-          <w:b w:val="0"/>
-        </w:rPr>
-        <w:t xml:space="preserve"> </w:t>
-      </w:r>
-      <w:proofErr w:type="spellStart"/>
-      <w:r>
-        <w:rPr>
-          <w:b w:val="0"/>
-        </w:rPr>
-        <w:t>to</w:t>
-      </w:r>
-      <w:proofErr w:type="spellEnd"/>
-      <w:r>
-        <w:rPr>
-          <w:b w:val="0"/>
-        </w:rPr>
-        <w:t xml:space="preserve"> </w:t>
-      </w:r>
-      <w:proofErr w:type="spellStart"/>
-      <w:r>
-        <w:rPr>
-          <w:b w:val="0"/>
-        </w:rPr>
-        <w:t>write</w:t>
-      </w:r>
-      <w:proofErr w:type="spellEnd"/>
-      <w:r>
-        <w:rPr>
-          <w:b w:val="0"/>
-        </w:rPr>
-        <w:t xml:space="preserve"> </w:t>
-      </w:r>
-      <w:proofErr w:type="spellStart"/>
-      <w:r>
-        <w:rPr>
-          <w:b w:val="0"/>
-        </w:rPr>
-        <w:t>Generics</w:t>
-      </w:r>
-      <w:proofErr w:type="spellEnd"/>
-      <w:r>
-        <w:rPr>
-          <w:b w:val="0"/>
-        </w:rPr>
-        <w:t xml:space="preserve"> </w:t>
-      </w:r>
-      <w:proofErr w:type="spellStart"/>
-      <w:r>
-        <w:rPr>
-          <w:b w:val="0"/>
-        </w:rPr>
-        <w:t>instead</w:t>
-      </w:r>
-      <w:proofErr w:type="spellEnd"/>
-      <w:r>
-        <w:rPr>
-          <w:b w:val="0"/>
-        </w:rPr>
-        <w:t xml:space="preserve"> of </w:t>
-      </w:r>
-      <w:proofErr w:type="spellStart"/>
-      <w:r>
-        <w:rPr>
-          <w:b w:val="0"/>
-        </w:rPr>
-        <w:t>specified</w:t>
-      </w:r>
-      <w:proofErr w:type="spellEnd"/>
-      <w:r>
-        <w:rPr>
-          <w:b w:val="0"/>
-        </w:rPr>
-        <w:t xml:space="preserve"> </w:t>
-      </w:r>
-      <w:proofErr w:type="spellStart"/>
-      <w:r>
-        <w:rPr>
-          <w:b w:val="0"/>
-        </w:rPr>
-        <w:t>types</w:t>
-      </w:r>
-      <w:proofErr w:type="spellEnd"/>
-      <w:r>
-        <w:rPr>
-          <w:b w:val="0"/>
-        </w:rPr>
+        <w:t xml:space="preserve"> </w:t>
+      </w:r>
+      <w:proofErr w:type="spellStart"/>
+      <w:r>
+        <w:t>functional</w:t>
+      </w:r>
+      <w:proofErr w:type="spellEnd"/>
+      <w:r>
+        <w:t xml:space="preserve"> </w:t>
+      </w:r>
+      <w:proofErr w:type="spellStart"/>
+      <w:r>
+        <w:t>programming</w:t>
+      </w:r>
+      <w:proofErr w:type="spellEnd"/>
+      <w:r>
+        <w:t xml:space="preserve"> </w:t>
+      </w:r>
+      <w:proofErr w:type="spellStart"/>
+      <w:r>
+        <w:t>language</w:t>
+      </w:r>
+      <w:proofErr w:type="spellEnd"/>
+      <w:r>
+        <w:t>,</w:t>
+      </w:r>
+      <w:r>
+        <w:t xml:space="preserve"> </w:t>
+      </w:r>
+      <w:proofErr w:type="spellStart"/>
+      <w:r>
+        <w:t>follows</w:t>
+      </w:r>
+      <w:proofErr w:type="spellEnd"/>
+      <w:r>
+        <w:t xml:space="preserve"> a </w:t>
+      </w:r>
+      <w:proofErr w:type="spellStart"/>
+      <w:r>
+        <w:t>block</w:t>
+      </w:r>
+      <w:proofErr w:type="spellEnd"/>
+      <w:r>
+        <w:t>-</w:t>
+      </w:r>
+      <w:proofErr w:type="spellStart"/>
+      <w:r>
+        <w:t>structure</w:t>
+      </w:r>
+      <w:proofErr w:type="spellEnd"/>
+      <w:r>
+        <w:t xml:space="preserve"> </w:t>
+      </w:r>
+      <w:proofErr w:type="spellStart"/>
+      <w:r>
+        <w:t>and</w:t>
+      </w:r>
+      <w:proofErr w:type="spellEnd"/>
+      <w:r>
+        <w:t xml:space="preserve"> </w:t>
+      </w:r>
+      <w:proofErr w:type="spellStart"/>
+      <w:r>
+        <w:t>is</w:t>
+      </w:r>
+      <w:proofErr w:type="spellEnd"/>
+      <w:r>
+        <w:t xml:space="preserve"> </w:t>
+      </w:r>
+      <w:proofErr w:type="spellStart"/>
+      <w:r>
+        <w:t>object</w:t>
+      </w:r>
+      <w:proofErr w:type="spellEnd"/>
+      <w:r>
+        <w:t xml:space="preserve">- </w:t>
+      </w:r>
+      <w:proofErr w:type="spellStart"/>
+      <w:r>
+        <w:t>and</w:t>
+      </w:r>
+      <w:proofErr w:type="spellEnd"/>
+      <w:r>
+        <w:t xml:space="preserve"> </w:t>
+      </w:r>
+      <w:proofErr w:type="spellStart"/>
+      <w:r>
+        <w:t>protocol-oriented</w:t>
+      </w:r>
+      <w:proofErr w:type="spellEnd"/>
+      <w:r>
+        <w:t xml:space="preserve">. </w:t>
+      </w:r>
+      <w:proofErr w:type="spellStart"/>
+      <w:r>
+        <w:t>It</w:t>
+      </w:r>
+      <w:proofErr w:type="spellEnd"/>
+      <w:r>
+        <w:t xml:space="preserve"> </w:t>
+      </w:r>
+      <w:proofErr w:type="spellStart"/>
+      <w:r>
+        <w:t>contains</w:t>
+      </w:r>
+      <w:proofErr w:type="spellEnd"/>
+      <w:r>
+        <w:t xml:space="preserve"> </w:t>
+      </w:r>
+      <w:proofErr w:type="spellStart"/>
+      <w:r>
+        <w:t>static</w:t>
+      </w:r>
+      <w:proofErr w:type="spellEnd"/>
+      <w:r>
+        <w:t xml:space="preserve"> </w:t>
+      </w:r>
+      <w:proofErr w:type="spellStart"/>
+      <w:r>
+        <w:t>typing</w:t>
+      </w:r>
+      <w:proofErr w:type="spellEnd"/>
+      <w:r>
+        <w:t xml:space="preserve"> </w:t>
+      </w:r>
+      <w:proofErr w:type="spellStart"/>
+      <w:r>
+        <w:t>as</w:t>
+      </w:r>
+      <w:proofErr w:type="spellEnd"/>
+      <w:r>
+        <w:t xml:space="preserve"> well </w:t>
+      </w:r>
+      <w:proofErr w:type="spellStart"/>
+      <w:r>
+        <w:t>as</w:t>
+      </w:r>
+      <w:proofErr w:type="spellEnd"/>
+      <w:r>
+        <w:t xml:space="preserve"> type </w:t>
+      </w:r>
+      <w:proofErr w:type="spellStart"/>
+      <w:r>
+        <w:t>inference</w:t>
+      </w:r>
+      <w:proofErr w:type="spellEnd"/>
+      <w:r>
+        <w:t xml:space="preserve"> </w:t>
+      </w:r>
+      <w:proofErr w:type="spellStart"/>
+      <w:r>
+        <w:t>and</w:t>
+      </w:r>
+      <w:proofErr w:type="spellEnd"/>
+      <w:r>
+        <w:t xml:space="preserve"> </w:t>
+      </w:r>
+      <w:proofErr w:type="spellStart"/>
+      <w:r>
+        <w:t>provides</w:t>
+      </w:r>
+      <w:proofErr w:type="spellEnd"/>
+      <w:r>
+        <w:t xml:space="preserve"> </w:t>
+      </w:r>
+      <w:proofErr w:type="spellStart"/>
+      <w:r>
+        <w:t>dot-notations</w:t>
+      </w:r>
+      <w:proofErr w:type="spellEnd"/>
+      <w:r>
+        <w:t xml:space="preserve"> </w:t>
+      </w:r>
+      <w:proofErr w:type="spellStart"/>
+      <w:r>
+        <w:t>and</w:t>
+      </w:r>
+      <w:proofErr w:type="spellEnd"/>
+      <w:r>
+        <w:t xml:space="preserve"> UTF-8 </w:t>
+      </w:r>
+      <w:proofErr w:type="spellStart"/>
+      <w:r>
+        <w:t>encoding</w:t>
+      </w:r>
+      <w:proofErr w:type="spellEnd"/>
+      <w:r>
+        <w:t xml:space="preserve">. </w:t>
+      </w:r>
+      <w:r>
+        <w:t xml:space="preserve">Most of </w:t>
+      </w:r>
+      <w:proofErr w:type="spellStart"/>
+      <w:r>
+        <w:t>these</w:t>
+      </w:r>
+      <w:proofErr w:type="spellEnd"/>
+      <w:r>
+        <w:t xml:space="preserve"> </w:t>
+      </w:r>
+      <w:proofErr w:type="spellStart"/>
+      <w:r>
+        <w:t>ideas</w:t>
+      </w:r>
+      <w:proofErr w:type="spellEnd"/>
+      <w:r>
+        <w:t xml:space="preserve"> </w:t>
+      </w:r>
+      <w:proofErr w:type="spellStart"/>
+      <w:r>
+        <w:t>are</w:t>
+      </w:r>
+      <w:proofErr w:type="spellEnd"/>
+      <w:r>
+        <w:t xml:space="preserve"> </w:t>
+      </w:r>
+      <w:proofErr w:type="spellStart"/>
+      <w:r>
+        <w:t>borrowed</w:t>
+      </w:r>
+      <w:proofErr w:type="spellEnd"/>
+      <w:r>
+        <w:t xml:space="preserve"> </w:t>
+      </w:r>
+      <w:proofErr w:type="spellStart"/>
+      <w:r>
+        <w:t>from</w:t>
+      </w:r>
+      <w:proofErr w:type="spellEnd"/>
+      <w:r>
+        <w:t xml:space="preserve"> </w:t>
+      </w:r>
+      <w:proofErr w:type="spellStart"/>
+      <w:r>
+        <w:t>other</w:t>
+      </w:r>
+      <w:proofErr w:type="spellEnd"/>
+      <w:r>
+        <w:t xml:space="preserve"> </w:t>
+      </w:r>
+      <w:proofErr w:type="spellStart"/>
+      <w:r>
+        <w:t>programming</w:t>
+      </w:r>
+      <w:proofErr w:type="spellEnd"/>
+      <w:r>
+        <w:t xml:space="preserve"> </w:t>
+      </w:r>
+      <w:proofErr w:type="spellStart"/>
+      <w:r>
+        <w:t>languages</w:t>
+      </w:r>
+      <w:proofErr w:type="spellEnd"/>
+      <w:r>
+        <w:t xml:space="preserve">, such </w:t>
+      </w:r>
+      <w:proofErr w:type="spellStart"/>
+      <w:r>
+        <w:t>as</w:t>
+      </w:r>
+      <w:proofErr w:type="spellEnd"/>
+      <w:r>
+        <w:t xml:space="preserve"> </w:t>
+      </w:r>
+      <w:proofErr w:type="spellStart"/>
+      <w:r>
+        <w:t>Objective</w:t>
+      </w:r>
+      <w:proofErr w:type="spellEnd"/>
+      <w:r>
+        <w:t xml:space="preserve">-C, Rust, </w:t>
+      </w:r>
+      <w:proofErr w:type="spellStart"/>
+      <w:r>
+        <w:t>Haskell</w:t>
+      </w:r>
+      <w:proofErr w:type="spellEnd"/>
+      <w:r>
+        <w:t xml:space="preserve">, Ruby, Python, C#, CLU </w:t>
+      </w:r>
+      <w:proofErr w:type="spellStart"/>
+      <w:r>
+        <w:t>and</w:t>
+      </w:r>
+      <w:proofErr w:type="spellEnd"/>
+      <w:r>
+        <w:t xml:space="preserve"> </w:t>
+      </w:r>
+      <w:proofErr w:type="spellStart"/>
+      <w:r>
+        <w:t>many</w:t>
+      </w:r>
+      <w:proofErr w:type="spellEnd"/>
+      <w:r>
+        <w:t xml:space="preserve"> </w:t>
+      </w:r>
+      <w:proofErr w:type="spellStart"/>
+      <w:r>
+        <w:t>others</w:t>
+      </w:r>
+      <w:proofErr w:type="spellEnd"/>
+      <w:r>
         <w:t>.</w:t>
       </w:r>
       <w:r>
         <w:rPr>
           <w:rStyle w:val="Funotenzeichen"/>
-          <w:b w:val="0"/>
-        </w:rPr>
-        <w:footnoteReference w:id="3"/>
+        </w:rPr>
+        <w:footnoteReference w:id="2"/>
       </w:r>
     </w:p>
     <w:p>
       <w:pPr>
+        <w:pStyle w:val="KeinLeerraum"/>
+      </w:pPr>
+      <w:proofErr w:type="spellStart"/>
+      <w:r>
+        <w:t>With</w:t>
+      </w:r>
+      <w:proofErr w:type="spellEnd"/>
+      <w:r>
+        <w:t xml:space="preserve"> a </w:t>
+      </w:r>
+      <w:proofErr w:type="spellStart"/>
+      <w:r>
+        <w:t>closer</w:t>
+      </w:r>
+      <w:proofErr w:type="spellEnd"/>
+      <w:r>
+        <w:t xml:space="preserve"> </w:t>
+      </w:r>
+      <w:proofErr w:type="spellStart"/>
+      <w:r>
+        <w:t>look</w:t>
+      </w:r>
+      <w:proofErr w:type="spellEnd"/>
+      <w:r>
+        <w:t xml:space="preserve">, </w:t>
+      </w:r>
+      <w:proofErr w:type="spellStart"/>
+      <w:r>
+        <w:t>there</w:t>
+      </w:r>
+      <w:proofErr w:type="spellEnd"/>
+      <w:r>
+        <w:t xml:space="preserve"> </w:t>
+      </w:r>
+      <w:proofErr w:type="spellStart"/>
+      <w:r>
+        <w:t>come</w:t>
+      </w:r>
+      <w:proofErr w:type="spellEnd"/>
+      <w:r>
+        <w:t xml:space="preserve"> </w:t>
+      </w:r>
+      <w:proofErr w:type="spellStart"/>
+      <w:r>
+        <w:t>even</w:t>
+      </w:r>
+      <w:proofErr w:type="spellEnd"/>
+      <w:r>
+        <w:t xml:space="preserve"> </w:t>
+      </w:r>
+      <w:proofErr w:type="spellStart"/>
+      <w:r>
+        <w:t>more</w:t>
+      </w:r>
+      <w:proofErr w:type="spellEnd"/>
+      <w:r>
+        <w:t xml:space="preserve"> </w:t>
+      </w:r>
+      <w:proofErr w:type="spellStart"/>
+      <w:r>
+        <w:t>useful</w:t>
+      </w:r>
+      <w:proofErr w:type="spellEnd"/>
+      <w:r>
+        <w:t xml:space="preserve"> </w:t>
+      </w:r>
+      <w:proofErr w:type="spellStart"/>
+      <w:r>
+        <w:t>constructs</w:t>
+      </w:r>
+      <w:proofErr w:type="spellEnd"/>
+      <w:r>
+        <w:t xml:space="preserve"> </w:t>
+      </w:r>
+      <w:proofErr w:type="spellStart"/>
+      <w:r>
+        <w:t>with</w:t>
+      </w:r>
+      <w:proofErr w:type="spellEnd"/>
+      <w:r>
+        <w:t xml:space="preserve"> </w:t>
+      </w:r>
+      <w:proofErr w:type="spellStart"/>
+      <w:r>
+        <w:t>this</w:t>
+      </w:r>
+      <w:proofErr w:type="spellEnd"/>
+      <w:r>
+        <w:t xml:space="preserve"> </w:t>
+      </w:r>
+      <w:proofErr w:type="spellStart"/>
+      <w:r>
+        <w:t>programming</w:t>
+      </w:r>
+      <w:proofErr w:type="spellEnd"/>
+      <w:r>
+        <w:t xml:space="preserve"> </w:t>
+      </w:r>
+      <w:proofErr w:type="spellStart"/>
+      <w:r>
+        <w:t>language</w:t>
+      </w:r>
+      <w:proofErr w:type="spellEnd"/>
+      <w:r>
+        <w:t xml:space="preserve">. Such </w:t>
+      </w:r>
+      <w:proofErr w:type="spellStart"/>
+      <w:r>
+        <w:t>as</w:t>
+      </w:r>
+      <w:proofErr w:type="spellEnd"/>
+      <w:r>
+        <w:t xml:space="preserve"> </w:t>
+      </w:r>
+      <w:proofErr w:type="spellStart"/>
+      <w:r>
+        <w:t>Generics</w:t>
+      </w:r>
+      <w:proofErr w:type="spellEnd"/>
+      <w:r>
+        <w:t xml:space="preserve">, </w:t>
+      </w:r>
+      <w:proofErr w:type="spellStart"/>
+      <w:r>
+        <w:t>Extensions</w:t>
+      </w:r>
+      <w:proofErr w:type="spellEnd"/>
+      <w:r>
+        <w:t xml:space="preserve">, </w:t>
+      </w:r>
+      <w:proofErr w:type="spellStart"/>
+      <w:r>
+        <w:t>Closures</w:t>
+      </w:r>
+      <w:proofErr w:type="spellEnd"/>
+      <w:r>
+        <w:t xml:space="preserve"> </w:t>
+      </w:r>
+      <w:proofErr w:type="spellStart"/>
+      <w:r>
+        <w:t>and</w:t>
+      </w:r>
+      <w:proofErr w:type="spellEnd"/>
+      <w:r>
+        <w:t xml:space="preserve"> </w:t>
+      </w:r>
+      <w:proofErr w:type="spellStart"/>
+      <w:r>
+        <w:t>Optionals</w:t>
+      </w:r>
+      <w:proofErr w:type="spellEnd"/>
+      <w:r>
+        <w:t xml:space="preserve">. Swift </w:t>
+      </w:r>
+      <w:proofErr w:type="spellStart"/>
+      <w:r>
+        <w:t>uses</w:t>
+      </w:r>
+      <w:proofErr w:type="spellEnd"/>
+      <w:r>
+        <w:t xml:space="preserve"> ARC </w:t>
+      </w:r>
+      <w:proofErr w:type="spellStart"/>
+      <w:r>
+        <w:t>for</w:t>
+      </w:r>
+      <w:proofErr w:type="spellEnd"/>
+      <w:r>
+        <w:t xml:space="preserve"> Memory Management – Automatic Reference </w:t>
+      </w:r>
+      <w:proofErr w:type="spellStart"/>
+      <w:r>
+        <w:t>Counting</w:t>
+      </w:r>
+      <w:proofErr w:type="spellEnd"/>
+      <w:r>
+        <w:t xml:space="preserve">. </w:t>
+      </w:r>
+      <w:proofErr w:type="spellStart"/>
+      <w:r>
+        <w:t>It</w:t>
+      </w:r>
+      <w:proofErr w:type="spellEnd"/>
+      <w:r>
+        <w:t xml:space="preserve"> also </w:t>
+      </w:r>
+      <w:proofErr w:type="spellStart"/>
+      <w:r>
+        <w:t>has</w:t>
+      </w:r>
+      <w:proofErr w:type="spellEnd"/>
+      <w:r>
+        <w:t xml:space="preserve"> proper Error Handling </w:t>
+      </w:r>
+      <w:proofErr w:type="spellStart"/>
+      <w:r>
+        <w:t>and</w:t>
+      </w:r>
+      <w:proofErr w:type="spellEnd"/>
+      <w:r>
+        <w:t xml:space="preserve"> </w:t>
+      </w:r>
+      <w:proofErr w:type="spellStart"/>
+      <w:r>
+        <w:t>Assertions</w:t>
+      </w:r>
+      <w:proofErr w:type="spellEnd"/>
+      <w:r>
+        <w:t xml:space="preserve">, </w:t>
+      </w:r>
+      <w:proofErr w:type="spellStart"/>
+      <w:r>
+        <w:t>which</w:t>
+      </w:r>
+      <w:proofErr w:type="spellEnd"/>
+      <w:r>
+        <w:t xml:space="preserve"> </w:t>
+      </w:r>
+      <w:proofErr w:type="spellStart"/>
+      <w:r>
+        <w:t>are</w:t>
+      </w:r>
+      <w:proofErr w:type="spellEnd"/>
+      <w:r>
+        <w:t xml:space="preserve"> </w:t>
+      </w:r>
+      <w:proofErr w:type="spellStart"/>
+      <w:r>
+        <w:t>useful</w:t>
+      </w:r>
+      <w:proofErr w:type="spellEnd"/>
+      <w:r>
+        <w:t xml:space="preserve"> </w:t>
+      </w:r>
+      <w:proofErr w:type="spellStart"/>
+      <w:r>
+        <w:t>for</w:t>
+      </w:r>
+      <w:proofErr w:type="spellEnd"/>
+      <w:r>
+        <w:t xml:space="preserve"> Debugging. In </w:t>
+      </w:r>
+      <w:proofErr w:type="spellStart"/>
+      <w:r>
+        <w:t>the</w:t>
+      </w:r>
+      <w:proofErr w:type="spellEnd"/>
+      <w:r>
+        <w:t xml:space="preserve"> </w:t>
+      </w:r>
+      <w:proofErr w:type="spellStart"/>
+      <w:r>
+        <w:t>following</w:t>
+      </w:r>
+      <w:proofErr w:type="spellEnd"/>
+      <w:r>
+        <w:t xml:space="preserve">, </w:t>
+      </w:r>
+      <w:proofErr w:type="spellStart"/>
+      <w:r>
+        <w:t>we</w:t>
+      </w:r>
+      <w:proofErr w:type="spellEnd"/>
+      <w:r>
+        <w:t xml:space="preserve"> will </w:t>
+      </w:r>
+      <w:proofErr w:type="spellStart"/>
+      <w:r>
+        <w:t>look</w:t>
+      </w:r>
+      <w:proofErr w:type="spellEnd"/>
+      <w:r>
+        <w:t xml:space="preserve"> </w:t>
+      </w:r>
+      <w:proofErr w:type="spellStart"/>
+      <w:r>
+        <w:t>at</w:t>
+      </w:r>
+      <w:proofErr w:type="spellEnd"/>
+      <w:r>
+        <w:t xml:space="preserve"> a simple </w:t>
+      </w:r>
+      <w:proofErr w:type="spellStart"/>
+      <w:r>
+        <w:t>example</w:t>
+      </w:r>
+      <w:proofErr w:type="spellEnd"/>
+      <w:r>
+        <w:t xml:space="preserve"> </w:t>
+      </w:r>
+      <w:proofErr w:type="spellStart"/>
+      <w:r>
+        <w:t>for</w:t>
+      </w:r>
+      <w:proofErr w:type="spellEnd"/>
+      <w:r>
+        <w:t xml:space="preserve"> </w:t>
+      </w:r>
+      <w:proofErr w:type="spellStart"/>
+      <w:r>
+        <w:t>every</w:t>
+      </w:r>
+      <w:proofErr w:type="spellEnd"/>
+      <w:r>
+        <w:t xml:space="preserve"> </w:t>
+      </w:r>
+      <w:proofErr w:type="spellStart"/>
+      <w:r>
+        <w:t>one</w:t>
+      </w:r>
+      <w:proofErr w:type="spellEnd"/>
+      <w:r>
+        <w:t xml:space="preserve"> of</w:t>
+      </w:r>
+      <w:r>
+        <w:t xml:space="preserve"> </w:t>
+      </w:r>
+      <w:proofErr w:type="spellStart"/>
+      <w:r>
+        <w:t>these</w:t>
+      </w:r>
+      <w:proofErr w:type="spellEnd"/>
+      <w:r>
+        <w:t xml:space="preserve"> </w:t>
+      </w:r>
+      <w:proofErr w:type="spellStart"/>
+      <w:r>
+        <w:t>constructs</w:t>
+      </w:r>
+      <w:proofErr w:type="spellEnd"/>
+      <w:r>
+        <w:t xml:space="preserve">. </w:t>
+      </w:r>
+    </w:p>
+    <w:p>
+      <w:pPr>
+        <w:pStyle w:val="KeinLeerraum"/>
+      </w:pPr>
+    </w:p>
+    <w:p>
+      <w:pPr>
+        <w:pStyle w:val="Listenabsatz"/>
+        <w:numPr>
+          <w:ilvl w:val="1"/>
+          <w:numId w:val="2"/>
+        </w:numPr>
+      </w:pPr>
+      <w:proofErr w:type="spellStart"/>
+      <w:r>
+        <w:t>Generics</w:t>
+      </w:r>
+      <w:proofErr w:type="spellEnd"/>
+    </w:p>
+    <w:p>
+      <w:pPr>
+        <w:rPr>
+          <w:b w:val="0"/>
+        </w:rPr>
+      </w:pPr>
+      <w:proofErr w:type="spellStart"/>
+      <w:r>
+        <w:rPr>
+          <w:b w:val="0"/>
+        </w:rPr>
+        <w:t>Whenever</w:t>
+      </w:r>
+      <w:proofErr w:type="spellEnd"/>
+      <w:r>
+        <w:rPr>
+          <w:b w:val="0"/>
+        </w:rPr>
+        <w:t xml:space="preserve"> </w:t>
+      </w:r>
+      <w:proofErr w:type="spellStart"/>
+      <w:r>
+        <w:rPr>
+          <w:b w:val="0"/>
+        </w:rPr>
+        <w:t>the</w:t>
+      </w:r>
+      <w:proofErr w:type="spellEnd"/>
+      <w:r>
+        <w:rPr>
+          <w:b w:val="0"/>
+        </w:rPr>
+        <w:t xml:space="preserve"> </w:t>
+      </w:r>
+      <w:proofErr w:type="spellStart"/>
+      <w:r>
+        <w:rPr>
+          <w:b w:val="0"/>
+        </w:rPr>
+        <w:t>code</w:t>
+      </w:r>
+      <w:proofErr w:type="spellEnd"/>
+      <w:r>
+        <w:rPr>
+          <w:b w:val="0"/>
+        </w:rPr>
+        <w:t xml:space="preserve"> </w:t>
+      </w:r>
+      <w:proofErr w:type="spellStart"/>
+      <w:r>
+        <w:rPr>
+          <w:b w:val="0"/>
+        </w:rPr>
+        <w:t>doesn’t</w:t>
+      </w:r>
+      <w:proofErr w:type="spellEnd"/>
+      <w:r>
+        <w:rPr>
+          <w:b w:val="0"/>
+        </w:rPr>
+        <w:t xml:space="preserve"> </w:t>
+      </w:r>
+      <w:proofErr w:type="spellStart"/>
+      <w:r>
+        <w:rPr>
+          <w:b w:val="0"/>
+        </w:rPr>
+        <w:t>need</w:t>
+      </w:r>
+      <w:proofErr w:type="spellEnd"/>
+      <w:r>
+        <w:rPr>
+          <w:b w:val="0"/>
+        </w:rPr>
+        <w:t xml:space="preserve"> </w:t>
+      </w:r>
+      <w:proofErr w:type="spellStart"/>
+      <w:r>
+        <w:rPr>
+          <w:b w:val="0"/>
+        </w:rPr>
+        <w:t>to</w:t>
+      </w:r>
+      <w:proofErr w:type="spellEnd"/>
+      <w:r>
+        <w:rPr>
+          <w:b w:val="0"/>
+        </w:rPr>
+        <w:t xml:space="preserve"> </w:t>
+      </w:r>
+      <w:proofErr w:type="spellStart"/>
+      <w:r>
+        <w:rPr>
+          <w:b w:val="0"/>
+        </w:rPr>
+        <w:t>be</w:t>
+      </w:r>
+      <w:proofErr w:type="spellEnd"/>
+      <w:r>
+        <w:rPr>
+          <w:b w:val="0"/>
+        </w:rPr>
+        <w:t xml:space="preserve"> </w:t>
+      </w:r>
+      <w:proofErr w:type="spellStart"/>
+      <w:r>
+        <w:rPr>
+          <w:b w:val="0"/>
+        </w:rPr>
+        <w:t>very</w:t>
+      </w:r>
+      <w:proofErr w:type="spellEnd"/>
+      <w:r>
+        <w:rPr>
+          <w:b w:val="0"/>
+        </w:rPr>
+        <w:t xml:space="preserve"> </w:t>
+      </w:r>
+      <w:proofErr w:type="spellStart"/>
+      <w:r>
+        <w:rPr>
+          <w:b w:val="0"/>
+        </w:rPr>
+        <w:t>specific</w:t>
+      </w:r>
+      <w:proofErr w:type="spellEnd"/>
+      <w:r>
+        <w:rPr>
+          <w:b w:val="0"/>
+        </w:rPr>
+        <w:t xml:space="preserve"> </w:t>
+      </w:r>
+      <w:proofErr w:type="spellStart"/>
+      <w:r>
+        <w:rPr>
+          <w:b w:val="0"/>
+        </w:rPr>
+        <w:t>and</w:t>
+      </w:r>
+      <w:proofErr w:type="spellEnd"/>
+      <w:r>
+        <w:rPr>
+          <w:b w:val="0"/>
+        </w:rPr>
+        <w:t xml:space="preserve"> </w:t>
+      </w:r>
+      <w:proofErr w:type="spellStart"/>
+      <w:r>
+        <w:rPr>
+          <w:b w:val="0"/>
+        </w:rPr>
+        <w:t>precise</w:t>
+      </w:r>
+      <w:proofErr w:type="spellEnd"/>
+      <w:r>
+        <w:rPr>
+          <w:b w:val="0"/>
+        </w:rPr>
+        <w:t xml:space="preserve">, </w:t>
+      </w:r>
+      <w:proofErr w:type="spellStart"/>
+      <w:r>
+        <w:rPr>
+          <w:b w:val="0"/>
+        </w:rPr>
+        <w:t>it</w:t>
+      </w:r>
+      <w:proofErr w:type="spellEnd"/>
+      <w:r>
+        <w:rPr>
+          <w:b w:val="0"/>
+        </w:rPr>
+        <w:t xml:space="preserve"> </w:t>
+      </w:r>
+      <w:proofErr w:type="spellStart"/>
+      <w:r>
+        <w:rPr>
+          <w:b w:val="0"/>
+        </w:rPr>
+        <w:t>can</w:t>
+      </w:r>
+      <w:proofErr w:type="spellEnd"/>
+      <w:r>
+        <w:rPr>
+          <w:b w:val="0"/>
+        </w:rPr>
+        <w:t xml:space="preserve"> </w:t>
+      </w:r>
+      <w:proofErr w:type="spellStart"/>
+      <w:r>
+        <w:rPr>
+          <w:b w:val="0"/>
+        </w:rPr>
+        <w:t>be</w:t>
+      </w:r>
+      <w:proofErr w:type="spellEnd"/>
+      <w:r>
+        <w:rPr>
+          <w:b w:val="0"/>
+        </w:rPr>
+        <w:t xml:space="preserve"> </w:t>
+      </w:r>
+      <w:proofErr w:type="spellStart"/>
+      <w:r>
+        <w:rPr>
+          <w:b w:val="0"/>
+        </w:rPr>
+        <w:t>useful</w:t>
+      </w:r>
+      <w:proofErr w:type="spellEnd"/>
+      <w:r>
+        <w:rPr>
+          <w:b w:val="0"/>
+        </w:rPr>
+        <w:t xml:space="preserve"> </w:t>
+      </w:r>
+      <w:proofErr w:type="spellStart"/>
+      <w:r>
+        <w:rPr>
+          <w:b w:val="0"/>
+        </w:rPr>
+        <w:t>to</w:t>
+      </w:r>
+      <w:proofErr w:type="spellEnd"/>
+      <w:r>
+        <w:rPr>
+          <w:b w:val="0"/>
+        </w:rPr>
+        <w:t xml:space="preserve"> </w:t>
+      </w:r>
+      <w:proofErr w:type="spellStart"/>
+      <w:r>
+        <w:rPr>
+          <w:b w:val="0"/>
+        </w:rPr>
+        <w:t>write</w:t>
+      </w:r>
+      <w:proofErr w:type="spellEnd"/>
+      <w:r>
+        <w:rPr>
+          <w:b w:val="0"/>
+        </w:rPr>
+        <w:t xml:space="preserve"> </w:t>
+      </w:r>
+      <w:proofErr w:type="spellStart"/>
+      <w:r>
+        <w:rPr>
+          <w:b w:val="0"/>
+        </w:rPr>
+        <w:t>Generics</w:t>
+      </w:r>
+      <w:proofErr w:type="spellEnd"/>
+      <w:r>
+        <w:rPr>
+          <w:b w:val="0"/>
+        </w:rPr>
+        <w:t xml:space="preserve"> </w:t>
+      </w:r>
+      <w:proofErr w:type="spellStart"/>
+      <w:r>
+        <w:rPr>
+          <w:b w:val="0"/>
+        </w:rPr>
+        <w:t>instead</w:t>
+      </w:r>
+      <w:proofErr w:type="spellEnd"/>
+      <w:r>
+        <w:rPr>
+          <w:b w:val="0"/>
+        </w:rPr>
+        <w:t xml:space="preserve"> of </w:t>
+      </w:r>
+      <w:proofErr w:type="spellStart"/>
+      <w:r>
+        <w:rPr>
+          <w:b w:val="0"/>
+        </w:rPr>
+        <w:t>specified</w:t>
+      </w:r>
+      <w:proofErr w:type="spellEnd"/>
+      <w:r>
+        <w:rPr>
+          <w:b w:val="0"/>
+        </w:rPr>
+        <w:t xml:space="preserve"> </w:t>
+      </w:r>
+      <w:proofErr w:type="spellStart"/>
+      <w:r>
+        <w:rPr>
+          <w:b w:val="0"/>
+        </w:rPr>
+        <w:t>types</w:t>
+      </w:r>
+      <w:proofErr w:type="spellEnd"/>
+      <w:r>
+        <w:rPr>
+          <w:b w:val="0"/>
+        </w:rPr>
+        <w:t>.</w:t>
+      </w:r>
+      <w:r>
+        <w:rPr>
+          <w:rStyle w:val="Funotenzeichen"/>
+          <w:b w:val="0"/>
+        </w:rPr>
+        <w:footnoteReference w:id="3"/>
+      </w:r>
+    </w:p>
+    <w:p>
+      <w:pPr>
+        <w:jc w:val="center"/>
         <w:rPr>
           <w:b w:val="0"/>
           <w:i/>
@@ -1703,8 +1715,8 @@
         </w:rPr>
         <w:drawing>
           <wp:inline distT="0" distB="0" distL="0" distR="0">
-            <wp:extent cx="2608676" cy="1276538"/>
-            <wp:effectExtent l="19050" t="0" r="1174" b="0"/>
+            <wp:extent cx="3231167" cy="1581150"/>
+            <wp:effectExtent l="57150" t="19050" r="26383" b="0"/>
             <wp:docPr id="1" name="Bild 1" descr="C:\Users\Lisa\Desktop\Hochschule München\5. Semester\s06_praktika\MobApp_LiSi\screenshots_swiftcode\gen1.png"/>
             <wp:cNvGraphicFramePr>
               <a:graphicFrameLocks xmlns:a="http://schemas.openxmlformats.org/drawingml/2006/main" noChangeAspect="1"/>
@@ -1728,7 +1740,7 @@
                   <pic:spPr bwMode="auto">
                     <a:xfrm>
                       <a:off x="0" y="0"/>
-                      <a:ext cx="2619590" cy="1281879"/>
+                      <a:ext cx="3245164" cy="1587999"/>
                     </a:xfrm>
                     <a:prstGeom prst="rect">
                       <a:avLst/>
@@ -1740,6 +1752,16 @@
                       <a:headEnd/>
                       <a:tailEnd/>
                     </a:ln>
+                    <a:scene3d>
+                      <a:camera prst="orthographicFront"/>
+                      <a:lightRig rig="threePt" dir="t"/>
+                    </a:scene3d>
+                    <a:sp3d extrusionH="76200">
+                      <a:bevelT w="25400"/>
+                      <a:extrusionClr>
+                        <a:srgbClr val="FF0000"/>
+                      </a:extrusionClr>
+                    </a:sp3d>
                   </pic:spPr>
                 </pic:pic>
               </a:graphicData>
@@ -1747,13 +1769,15 @@
           </wp:inline>
         </w:drawing>
       </w:r>
-      <w:r>
+    </w:p>
+    <w:p>
+      <w:pPr>
+        <w:jc w:val="center"/>
         <w:rPr>
           <w:b w:val="0"/>
           <w:i/>
         </w:rPr>
-        <w:t xml:space="preserve"> </w:t>
-      </w:r>
+      </w:pPr>
       <w:r>
         <w:rPr>
           <w:b w:val="0"/>
@@ -1764,7 +1788,7 @@
         <w:drawing>
           <wp:inline distT="0" distB="0" distL="0" distR="0">
             <wp:extent cx="2605820" cy="685043"/>
-            <wp:effectExtent l="19050" t="0" r="4030" b="0"/>
+            <wp:effectExtent l="57150" t="19050" r="23080" b="0"/>
             <wp:docPr id="2" name="Bild 2" descr="C:\Users\Lisa\Desktop\Hochschule München\5. Semester\s06_praktika\MobApp_LiSi\screenshots_swiftcode\gen2.png"/>
             <wp:cNvGraphicFramePr>
               <a:graphicFrameLocks xmlns:a="http://schemas.openxmlformats.org/drawingml/2006/main" noChangeAspect="1"/>
@@ -1800,6 +1824,13 @@
                       <a:headEnd/>
                       <a:tailEnd/>
                     </a:ln>
+                    <a:scene3d>
+                      <a:camera prst="orthographicFront"/>
+                      <a:lightRig rig="threePt" dir="t"/>
+                    </a:scene3d>
+                    <a:sp3d>
+                      <a:bevelT w="25400"/>
+                    </a:sp3d>
                   </pic:spPr>
                 </pic:pic>
               </a:graphicData>
@@ -2133,7 +2164,13 @@
         <w:rPr>
           <w:b w:val="0"/>
         </w:rPr>
-        <w:t>rewriting</w:t>
+        <w:t>rewri</w:t>
+      </w:r>
+      <w:r>
+        <w:rPr>
+          <w:b w:val="0"/>
+        </w:rPr>
+        <w:t>ting</w:t>
       </w:r>
       <w:proofErr w:type="spellEnd"/>
       <w:r>
@@ -2189,14 +2226,40 @@
         <w:rPr>
           <w:b w:val="0"/>
         </w:rPr>
-        <w:t>chance</w:t>
-      </w:r>
-      <w:proofErr w:type="spellEnd"/>
-      <w:r>
-        <w:rPr>
-          <w:b w:val="0"/>
-        </w:rPr>
-        <w:t xml:space="preserve"> String </w:t>
+        <w:t>chang</w:t>
+      </w:r>
+      <w:r>
+        <w:rPr>
+          <w:b w:val="0"/>
+        </w:rPr>
+        <w:t>e</w:t>
+      </w:r>
+      <w:proofErr w:type="spellEnd"/>
+      <w:r>
+        <w:rPr>
+          <w:b w:val="0"/>
+        </w:rPr>
+        <w:t xml:space="preserve"> </w:t>
+      </w:r>
+      <w:proofErr w:type="spellStart"/>
+      <w:r>
+        <w:rPr>
+          <w:b w:val="0"/>
+        </w:rPr>
+        <w:t>the</w:t>
+      </w:r>
+      <w:proofErr w:type="spellEnd"/>
+      <w:r>
+        <w:rPr>
+          <w:b w:val="0"/>
+        </w:rPr>
+        <w:t xml:space="preserve"> type </w:t>
+      </w:r>
+      <w:r>
+        <w:rPr>
+          <w:b w:val="0"/>
+        </w:rPr>
+        <w:t xml:space="preserve">String </w:t>
       </w:r>
       <w:proofErr w:type="spellStart"/>
       <w:r>
@@ -2371,6 +2434,7 @@
         <w:rPr>
           <w:b w:val="0"/>
         </w:rPr>
+        <w:lastRenderedPageBreak/>
         <w:t>be</w:t>
       </w:r>
       <w:proofErr w:type="spellEnd"/>
@@ -2462,7 +2526,215 @@
         <w:rPr>
           <w:b w:val="0"/>
         </w:rPr>
-        <w:t xml:space="preserve"> type. </w:t>
+        <w:t xml:space="preserve"> type.</w:t>
+      </w:r>
+      <w:r>
+        <w:rPr>
+          <w:b w:val="0"/>
+        </w:rPr>
+        <w:t xml:space="preserve"> In </w:t>
+      </w:r>
+      <w:proofErr w:type="spellStart"/>
+      <w:r>
+        <w:rPr>
+          <w:b w:val="0"/>
+        </w:rPr>
+        <w:t>the</w:t>
+      </w:r>
+      <w:proofErr w:type="spellEnd"/>
+      <w:r>
+        <w:rPr>
+          <w:b w:val="0"/>
+        </w:rPr>
+        <w:t xml:space="preserve"> </w:t>
+      </w:r>
+      <w:proofErr w:type="spellStart"/>
+      <w:r>
+        <w:rPr>
+          <w:b w:val="0"/>
+        </w:rPr>
+        <w:t>second</w:t>
+      </w:r>
+      <w:proofErr w:type="spellEnd"/>
+      <w:r>
+        <w:rPr>
+          <w:b w:val="0"/>
+        </w:rPr>
+        <w:t xml:space="preserve"> </w:t>
+      </w:r>
+      <w:proofErr w:type="spellStart"/>
+      <w:r>
+        <w:rPr>
+          <w:b w:val="0"/>
+        </w:rPr>
+        <w:t>picture</w:t>
+      </w:r>
+      <w:proofErr w:type="spellEnd"/>
+      <w:r>
+        <w:rPr>
+          <w:b w:val="0"/>
+        </w:rPr>
+        <w:t xml:space="preserve"> </w:t>
+      </w:r>
+      <w:proofErr w:type="spellStart"/>
+      <w:r>
+        <w:rPr>
+          <w:b w:val="0"/>
+        </w:rPr>
+        <w:t>you</w:t>
+      </w:r>
+      <w:proofErr w:type="spellEnd"/>
+      <w:r>
+        <w:rPr>
+          <w:b w:val="0"/>
+        </w:rPr>
+        <w:t xml:space="preserve"> </w:t>
+      </w:r>
+      <w:proofErr w:type="spellStart"/>
+      <w:r>
+        <w:rPr>
+          <w:b w:val="0"/>
+        </w:rPr>
+        <w:t>can</w:t>
+      </w:r>
+      <w:proofErr w:type="spellEnd"/>
+      <w:r>
+        <w:rPr>
+          <w:b w:val="0"/>
+        </w:rPr>
+        <w:t xml:space="preserve"> </w:t>
+      </w:r>
+      <w:proofErr w:type="spellStart"/>
+      <w:r>
+        <w:rPr>
+          <w:b w:val="0"/>
+        </w:rPr>
+        <w:t>see</w:t>
+      </w:r>
+      <w:proofErr w:type="spellEnd"/>
+      <w:r>
+        <w:rPr>
+          <w:b w:val="0"/>
+        </w:rPr>
+        <w:t xml:space="preserve"> </w:t>
+      </w:r>
+      <w:proofErr w:type="spellStart"/>
+      <w:r>
+        <w:rPr>
+          <w:b w:val="0"/>
+        </w:rPr>
+        <w:t>how</w:t>
+      </w:r>
+      <w:proofErr w:type="spellEnd"/>
+      <w:r>
+        <w:rPr>
+          <w:b w:val="0"/>
+        </w:rPr>
+        <w:t xml:space="preserve"> </w:t>
+      </w:r>
+      <w:proofErr w:type="spellStart"/>
+      <w:r>
+        <w:rPr>
+          <w:b w:val="0"/>
+        </w:rPr>
+        <w:t>the</w:t>
+      </w:r>
+      <w:proofErr w:type="spellEnd"/>
+      <w:r>
+        <w:rPr>
+          <w:b w:val="0"/>
+        </w:rPr>
+        <w:t xml:space="preserve"> </w:t>
+      </w:r>
+      <w:proofErr w:type="spellStart"/>
+      <w:r>
+        <w:rPr>
+          <w:b w:val="0"/>
+        </w:rPr>
+        <w:t>two</w:t>
+      </w:r>
+      <w:proofErr w:type="spellEnd"/>
+      <w:r>
+        <w:rPr>
+          <w:b w:val="0"/>
+        </w:rPr>
+        <w:t xml:space="preserve"> </w:t>
+      </w:r>
+      <w:proofErr w:type="spellStart"/>
+      <w:r>
+        <w:rPr>
+          <w:b w:val="0"/>
+        </w:rPr>
+        <w:t>functions</w:t>
+      </w:r>
+      <w:proofErr w:type="spellEnd"/>
+      <w:r>
+        <w:rPr>
+          <w:b w:val="0"/>
+        </w:rPr>
+        <w:t xml:space="preserve"> </w:t>
+      </w:r>
+      <w:proofErr w:type="spellStart"/>
+      <w:r>
+        <w:rPr>
+          <w:b w:val="0"/>
+        </w:rPr>
+        <w:t>can</w:t>
+      </w:r>
+      <w:proofErr w:type="spellEnd"/>
+      <w:r>
+        <w:rPr>
+          <w:b w:val="0"/>
+        </w:rPr>
+        <w:t xml:space="preserve"> </w:t>
+      </w:r>
+      <w:proofErr w:type="spellStart"/>
+      <w:r>
+        <w:rPr>
+          <w:b w:val="0"/>
+        </w:rPr>
+        <w:t>be</w:t>
+      </w:r>
+      <w:proofErr w:type="spellEnd"/>
+      <w:r>
+        <w:rPr>
+          <w:b w:val="0"/>
+        </w:rPr>
+        <w:t xml:space="preserve"> </w:t>
+      </w:r>
+      <w:proofErr w:type="spellStart"/>
+      <w:r>
+        <w:rPr>
+          <w:b w:val="0"/>
+        </w:rPr>
+        <w:t>combined</w:t>
+      </w:r>
+      <w:proofErr w:type="spellEnd"/>
+      <w:r>
+        <w:rPr>
+          <w:b w:val="0"/>
+        </w:rPr>
+        <w:t xml:space="preserve"> </w:t>
+      </w:r>
+      <w:proofErr w:type="spellStart"/>
+      <w:r>
+        <w:rPr>
+          <w:b w:val="0"/>
+        </w:rPr>
+        <w:t>with</w:t>
+      </w:r>
+      <w:proofErr w:type="spellEnd"/>
+      <w:r>
+        <w:rPr>
+          <w:b w:val="0"/>
+        </w:rPr>
+        <w:t xml:space="preserve"> an optional type.</w:t>
+      </w:r>
+      <w:r>
+        <w:rPr>
+          <w:b w:val="0"/>
+        </w:rPr>
+        <w:t xml:space="preserve"> </w:t>
       </w:r>
       <w:r>
         <w:rPr>
@@ -2471,6 +2743,13 @@
         </w:rPr>
         <w:footnoteReference w:id="4"/>
       </w:r>
+    </w:p>
+    <w:p>
+      <w:pPr>
+        <w:rPr>
+          <w:b w:val="0"/>
+        </w:rPr>
+      </w:pPr>
     </w:p>
     <w:p>
       <w:pPr>
@@ -2861,7 +3140,6 @@
         <w:rPr>
           <w:b w:val="0"/>
         </w:rPr>
-        <w:lastRenderedPageBreak/>
         <w:t>code</w:t>
       </w:r>
       <w:proofErr w:type="spellEnd"/>
@@ -3049,6 +3327,7 @@
     </w:p>
     <w:p>
       <w:pPr>
+        <w:jc w:val="center"/>
         <w:rPr>
           <w:b w:val="0"/>
           <w:i/>
@@ -3063,8 +3342,8 @@
         </w:rPr>
         <w:drawing>
           <wp:inline distT="0" distB="0" distL="0" distR="0">
-            <wp:extent cx="1818804" cy="1667637"/>
-            <wp:effectExtent l="19050" t="0" r="0" b="0"/>
+            <wp:extent cx="2569402" cy="2355850"/>
+            <wp:effectExtent l="57150" t="19050" r="21398" b="0"/>
             <wp:docPr id="3" name="Bild 3" descr="C:\Users\Lisa\Desktop\Hochschule München\5. Semester\s06_praktika\MobApp_LiSi\screenshots_swiftcode\ext.png"/>
             <wp:cNvGraphicFramePr>
               <a:graphicFrameLocks xmlns:a="http://schemas.openxmlformats.org/drawingml/2006/main" noChangeAspect="1"/>
@@ -3088,7 +3367,7 @@
                   <pic:spPr bwMode="auto">
                     <a:xfrm>
                       <a:off x="0" y="0"/>
-                      <a:ext cx="1828177" cy="1676231"/>
+                      <a:ext cx="2586488" cy="2371516"/>
                     </a:xfrm>
                     <a:prstGeom prst="rect">
                       <a:avLst/>
@@ -3100,6 +3379,13 @@
                       <a:headEnd/>
                       <a:tailEnd/>
                     </a:ln>
+                    <a:scene3d>
+                      <a:camera prst="orthographicFront"/>
+                      <a:lightRig rig="threePt" dir="t"/>
+                    </a:scene3d>
+                    <a:sp3d>
+                      <a:bevelT w="25400"/>
+                    </a:sp3d>
                   </pic:spPr>
                 </pic:pic>
               </a:graphicData>
@@ -3107,13 +3393,6 @@
           </wp:inline>
         </w:drawing>
       </w:r>
-      <w:r>
-        <w:rPr>
-          <w:b w:val="0"/>
-          <w:i/>
-        </w:rPr>
-        <w:t xml:space="preserve"> </w:t>
-      </w:r>
     </w:p>
     <w:p>
       <w:pPr>
@@ -3451,6 +3730,13 @@
         </w:rPr>
         <w:t>.</w:t>
       </w:r>
+    </w:p>
+    <w:p>
+      <w:pPr>
+        <w:rPr>
+          <w:b w:val="0"/>
+        </w:rPr>
+      </w:pPr>
     </w:p>
     <w:p>
       <w:pPr>
@@ -4020,6 +4306,7 @@
     </w:p>
     <w:p>
       <w:pPr>
+        <w:jc w:val="center"/>
         <w:rPr>
           <w:b w:val="0"/>
           <w:i/>
@@ -4032,10 +4319,11 @@
           <w:noProof/>
           <w:lang w:eastAsia="de-DE"/>
         </w:rPr>
+        <w:lastRenderedPageBreak/>
         <w:drawing>
           <wp:inline distT="0" distB="0" distL="0" distR="0">
-            <wp:extent cx="3692871" cy="1032609"/>
-            <wp:effectExtent l="19050" t="0" r="2829" b="0"/>
+            <wp:extent cx="3996820" cy="1117600"/>
+            <wp:effectExtent l="57150" t="19050" r="22730" b="0"/>
             <wp:docPr id="4" name="Bild 1" descr="C:\Users\Lisa\Desktop\Hochschule München\5. Semester\s06_praktika\MobApp_LiSi\screenshots_swiftcode\clo1.png"/>
             <wp:cNvGraphicFramePr>
               <a:graphicFrameLocks xmlns:a="http://schemas.openxmlformats.org/drawingml/2006/main" noChangeAspect="1"/>
@@ -4059,7 +4347,7 @@
                   <pic:spPr bwMode="auto">
                     <a:xfrm>
                       <a:off x="0" y="0"/>
-                      <a:ext cx="3705778" cy="1036218"/>
+                      <a:ext cx="4010475" cy="1121418"/>
                     </a:xfrm>
                     <a:prstGeom prst="rect">
                       <a:avLst/>
@@ -4071,6 +4359,13 @@
                       <a:headEnd/>
                       <a:tailEnd/>
                     </a:ln>
+                    <a:scene3d>
+                      <a:camera prst="orthographicFront"/>
+                      <a:lightRig rig="threePt" dir="t"/>
+                    </a:scene3d>
+                    <a:sp3d>
+                      <a:bevelT w="25400"/>
+                    </a:sp3d>
                   </pic:spPr>
                 </pic:pic>
               </a:graphicData>
@@ -4081,6 +4376,7 @@
     </w:p>
     <w:p>
       <w:pPr>
+        <w:jc w:val="center"/>
         <w:rPr>
           <w:b w:val="0"/>
           <w:i/>
@@ -4096,7 +4392,7 @@
         <w:drawing>
           <wp:inline distT="0" distB="0" distL="0" distR="0">
             <wp:extent cx="3919207" cy="466347"/>
-            <wp:effectExtent l="19050" t="0" r="5093" b="0"/>
+            <wp:effectExtent l="57150" t="19050" r="24143" b="0"/>
             <wp:docPr id="5" name="Bild 2" descr="C:\Users\Lisa\Desktop\Hochschule München\5. Semester\s06_praktika\MobApp_LiSi\screenshots_swiftcode\clo2.png"/>
             <wp:cNvGraphicFramePr>
               <a:graphicFrameLocks xmlns:a="http://schemas.openxmlformats.org/drawingml/2006/main" noChangeAspect="1"/>
@@ -4132,6 +4428,13 @@
                       <a:headEnd/>
                       <a:tailEnd/>
                     </a:ln>
+                    <a:scene3d>
+                      <a:camera prst="orthographicFront"/>
+                      <a:lightRig rig="threePt" dir="t"/>
+                    </a:scene3d>
+                    <a:sp3d>
+                      <a:bevelT w="25400"/>
+                    </a:sp3d>
                   </pic:spPr>
                 </pic:pic>
               </a:graphicData>
@@ -4142,6 +4445,7 @@
     </w:p>
     <w:p>
       <w:pPr>
+        <w:jc w:val="center"/>
         <w:rPr>
           <w:b w:val="0"/>
           <w:i/>
@@ -4156,8 +4460,8 @@
         </w:rPr>
         <w:drawing>
           <wp:inline distT="0" distB="0" distL="0" distR="0">
-            <wp:extent cx="3167770" cy="162259"/>
-            <wp:effectExtent l="19050" t="0" r="0" b="0"/>
+            <wp:extent cx="3223246" cy="165100"/>
+            <wp:effectExtent l="57150" t="19050" r="15254" b="0"/>
             <wp:docPr id="6" name="Bild 3" descr="C:\Users\Lisa\Desktop\Hochschule München\5. Semester\s06_praktika\MobApp_LiSi\screenshots_swiftcode\clo3.png"/>
             <wp:cNvGraphicFramePr>
               <a:graphicFrameLocks xmlns:a="http://schemas.openxmlformats.org/drawingml/2006/main" noChangeAspect="1"/>
@@ -4181,7 +4485,7 @@
                   <pic:spPr bwMode="auto">
                     <a:xfrm>
                       <a:off x="0" y="0"/>
-                      <a:ext cx="3170394" cy="162393"/>
+                      <a:ext cx="3225666" cy="165224"/>
                     </a:xfrm>
                     <a:prstGeom prst="rect">
                       <a:avLst/>
@@ -4193,6 +4497,13 @@
                       <a:headEnd/>
                       <a:tailEnd/>
                     </a:ln>
+                    <a:scene3d>
+                      <a:camera prst="orthographicFront"/>
+                      <a:lightRig rig="threePt" dir="t"/>
+                    </a:scene3d>
+                    <a:sp3d>
+                      <a:bevelT w="25400"/>
+                    </a:sp3d>
                   </pic:spPr>
                 </pic:pic>
               </a:graphicData>
@@ -4203,6 +4514,7 @@
     </w:p>
     <w:p>
       <w:pPr>
+        <w:jc w:val="center"/>
         <w:rPr>
           <w:b w:val="0"/>
           <w:i/>
@@ -4217,8 +4529,8 @@
         </w:rPr>
         <w:drawing>
           <wp:inline distT="0" distB="0" distL="0" distR="0">
-            <wp:extent cx="2334851" cy="202303"/>
-            <wp:effectExtent l="19050" t="0" r="8299" b="0"/>
+            <wp:extent cx="2190750" cy="189817"/>
+            <wp:effectExtent l="57150" t="19050" r="19050" b="0"/>
             <wp:docPr id="7" name="Bild 4" descr="C:\Users\Lisa\Desktop\Hochschule München\5. Semester\s06_praktika\MobApp_LiSi\screenshots_swiftcode\clo4.png"/>
             <wp:cNvGraphicFramePr>
               <a:graphicFrameLocks xmlns:a="http://schemas.openxmlformats.org/drawingml/2006/main" noChangeAspect="1"/>
@@ -4242,7 +4554,7 @@
                   <pic:spPr bwMode="auto">
                     <a:xfrm>
                       <a:off x="0" y="0"/>
-                      <a:ext cx="2335905" cy="202394"/>
+                      <a:ext cx="2191698" cy="189899"/>
                     </a:xfrm>
                     <a:prstGeom prst="rect">
                       <a:avLst/>
@@ -4254,6 +4566,13 @@
                       <a:headEnd/>
                       <a:tailEnd/>
                     </a:ln>
+                    <a:scene3d>
+                      <a:camera prst="orthographicFront"/>
+                      <a:lightRig rig="threePt" dir="t"/>
+                    </a:scene3d>
+                    <a:sp3d>
+                      <a:bevelT w="25400"/>
+                    </a:sp3d>
                   </pic:spPr>
                 </pic:pic>
               </a:graphicData>
@@ -4990,7 +5309,6 @@
         <w:rPr>
           <w:b w:val="0"/>
         </w:rPr>
-        <w:lastRenderedPageBreak/>
         <w:t>the</w:t>
       </w:r>
       <w:proofErr w:type="spellEnd"/>
@@ -5525,6 +5843,13 @@
         </w:rPr>
         <w:footnoteReference w:id="7"/>
       </w:r>
+    </w:p>
+    <w:p>
+      <w:pPr>
+        <w:rPr>
+          <w:b w:val="0"/>
+        </w:rPr>
+      </w:pPr>
     </w:p>
     <w:p>
       <w:pPr>
@@ -6171,6 +6496,7 @@
     </w:p>
     <w:p>
       <w:pPr>
+        <w:jc w:val="center"/>
         <w:rPr>
           <w:b w:val="0"/>
           <w:i/>
@@ -6186,7 +6512,7 @@
         <w:drawing>
           <wp:inline distT="0" distB="0" distL="0" distR="0">
             <wp:extent cx="4453362" cy="562822"/>
-            <wp:effectExtent l="19050" t="0" r="4338" b="0"/>
+            <wp:effectExtent l="57150" t="19050" r="23388" b="0"/>
             <wp:docPr id="8" name="Bild 5" descr="C:\Users\Lisa\Desktop\Hochschule München\5. Semester\s06_praktika\MobApp_LiSi\screenshots_swiftcode\opt1.png"/>
             <wp:cNvGraphicFramePr>
               <a:graphicFrameLocks xmlns:a="http://schemas.openxmlformats.org/drawingml/2006/main" noChangeAspect="1"/>
@@ -6222,6 +6548,13 @@
                       <a:headEnd/>
                       <a:tailEnd/>
                     </a:ln>
+                    <a:scene3d>
+                      <a:camera prst="orthographicFront"/>
+                      <a:lightRig rig="threePt" dir="t"/>
+                    </a:scene3d>
+                    <a:sp3d>
+                      <a:bevelT w="25400"/>
+                    </a:sp3d>
                   </pic:spPr>
                 </pic:pic>
               </a:graphicData>
@@ -6232,6 +6565,7 @@
     </w:p>
     <w:p>
       <w:pPr>
+        <w:jc w:val="center"/>
         <w:rPr>
           <w:b w:val="0"/>
           <w:i/>
@@ -6244,10 +6578,11 @@
           <w:noProof/>
           <w:lang w:eastAsia="de-DE"/>
         </w:rPr>
+        <w:lastRenderedPageBreak/>
         <w:drawing>
           <wp:inline distT="0" distB="0" distL="0" distR="0">
             <wp:extent cx="4824554" cy="775384"/>
-            <wp:effectExtent l="19050" t="0" r="0" b="0"/>
+            <wp:effectExtent l="57150" t="19050" r="14146" b="0"/>
             <wp:docPr id="9" name="Bild 6" descr="C:\Users\Lisa\Desktop\Hochschule München\5. Semester\s06_praktika\MobApp_LiSi\screenshots_swiftcode\opt2.png"/>
             <wp:cNvGraphicFramePr>
               <a:graphicFrameLocks xmlns:a="http://schemas.openxmlformats.org/drawingml/2006/main" noChangeAspect="1"/>
@@ -6283,6 +6618,13 @@
                       <a:headEnd/>
                       <a:tailEnd/>
                     </a:ln>
+                    <a:scene3d>
+                      <a:camera prst="orthographicFront"/>
+                      <a:lightRig rig="threePt" dir="t"/>
+                    </a:scene3d>
+                    <a:sp3d>
+                      <a:bevelT w="25400"/>
+                    </a:sp3d>
                   </pic:spPr>
                 </pic:pic>
               </a:graphicData>
@@ -6812,6 +7154,13 @@
     </w:p>
     <w:p>
       <w:pPr>
+        <w:rPr>
+          <w:b w:val="0"/>
+        </w:rPr>
+      </w:pPr>
+    </w:p>
+    <w:p>
+      <w:pPr>
         <w:pStyle w:val="Listenabsatz"/>
         <w:numPr>
           <w:ilvl w:val="1"/>
@@ -7383,8 +7732,8 @@
     </w:p>
     <w:p>
       <w:pPr>
-        <w:rPr>
-          <w:rStyle w:val="Standard"/>
+        <w:jc w:val="center"/>
+        <w:rPr>
           <w:rFonts w:eastAsia="Times New Roman" w:cs="Times New Roman"/>
           <w:snapToGrid w:val="0"/>
           <w:color w:val="000000"/>
@@ -7394,7 +7743,6 @@
           <w:u w:color="000000"/>
           <w:bdr w:val="none" w:sz="0" w:space="0" w:color="000000"/>
           <w:shd w:val="clear" w:color="000000" w:fill="000000"/>
-          <w:lang/>
         </w:rPr>
       </w:pPr>
       <w:r>
@@ -7406,8 +7754,8 @@
         </w:rPr>
         <w:drawing>
           <wp:inline distT="0" distB="0" distL="0" distR="0">
-            <wp:extent cx="2859952" cy="1549391"/>
-            <wp:effectExtent l="19050" t="0" r="0" b="0"/>
+            <wp:extent cx="2921000" cy="1582464"/>
+            <wp:effectExtent l="57150" t="19050" r="12700" b="0"/>
             <wp:docPr id="10" name="Bild 7" descr="C:\Users\Lisa\Desktop\Hochschule München\5. Semester\s06_praktika\MobApp_LiSi\screenshots_swiftcode\arc1.png"/>
             <wp:cNvGraphicFramePr>
               <a:graphicFrameLocks xmlns:a="http://schemas.openxmlformats.org/drawingml/2006/main" noChangeAspect="1"/>
@@ -7431,7 +7779,7 @@
                   <pic:spPr bwMode="auto">
                     <a:xfrm>
                       <a:off x="0" y="0"/>
-                      <a:ext cx="2861356" cy="1550152"/>
+                      <a:ext cx="2922418" cy="1583232"/>
                     </a:xfrm>
                     <a:prstGeom prst="rect">
                       <a:avLst/>
@@ -7443,6 +7791,13 @@
                       <a:headEnd/>
                       <a:tailEnd/>
                     </a:ln>
+                    <a:scene3d>
+                      <a:camera prst="orthographicFront"/>
+                      <a:lightRig rig="threePt" dir="t"/>
+                    </a:scene3d>
+                    <a:sp3d>
+                      <a:bevelT w="25400"/>
+                    </a:sp3d>
                   </pic:spPr>
                 </pic:pic>
               </a:graphicData>
@@ -7450,9 +7805,11 @@
           </wp:inline>
         </w:drawing>
       </w:r>
-      <w:r>
-        <w:rPr>
-          <w:rStyle w:val="Standard"/>
+    </w:p>
+    <w:p>
+      <w:pPr>
+        <w:jc w:val="center"/>
+        <w:rPr>
           <w:rFonts w:eastAsia="Times New Roman" w:cs="Times New Roman"/>
           <w:snapToGrid w:val="0"/>
           <w:color w:val="000000"/>
@@ -7462,10 +7819,8 @@
           <w:u w:color="000000"/>
           <w:bdr w:val="none" w:sz="0" w:space="0" w:color="000000"/>
           <w:shd w:val="clear" w:color="000000" w:fill="000000"/>
-          <w:lang/>
-        </w:rPr>
-        <w:t xml:space="preserve"> </w:t>
-      </w:r>
+        </w:rPr>
+      </w:pPr>
       <w:r>
         <w:rPr>
           <w:b w:val="0"/>
@@ -7475,8 +7830,8 @@
         </w:rPr>
         <w:drawing>
           <wp:inline distT="0" distB="0" distL="0" distR="0">
-            <wp:extent cx="1561496" cy="470556"/>
-            <wp:effectExtent l="19050" t="0" r="604" b="0"/>
+            <wp:extent cx="1562100" cy="470738"/>
+            <wp:effectExtent l="57150" t="19050" r="19050" b="0"/>
             <wp:docPr id="11" name="Bild 8" descr="C:\Users\Lisa\Desktop\Hochschule München\5. Semester\s06_praktika\MobApp_LiSi\screenshots_swiftcode\arc2.png"/>
             <wp:cNvGraphicFramePr>
               <a:graphicFrameLocks xmlns:a="http://schemas.openxmlformats.org/drawingml/2006/main" noChangeAspect="1"/>
@@ -7500,7 +7855,7 @@
                   <pic:spPr bwMode="auto">
                     <a:xfrm>
                       <a:off x="0" y="0"/>
-                      <a:ext cx="1562203" cy="470769"/>
+                      <a:ext cx="1564989" cy="471609"/>
                     </a:xfrm>
                     <a:prstGeom prst="rect">
                       <a:avLst/>
@@ -7512,6 +7867,13 @@
                       <a:headEnd/>
                       <a:tailEnd/>
                     </a:ln>
+                    <a:scene3d>
+                      <a:camera prst="orthographicFront"/>
+                      <a:lightRig rig="threePt" dir="t"/>
+                    </a:scene3d>
+                    <a:sp3d>
+                      <a:bevelT w="25400"/>
+                    </a:sp3d>
                   </pic:spPr>
                 </pic:pic>
               </a:graphicData>
@@ -7522,6 +7884,23 @@
     </w:p>
     <w:p>
       <w:pPr>
+        <w:jc w:val="center"/>
+        <w:rPr>
+          <w:rFonts w:eastAsia="Times New Roman" w:cs="Times New Roman"/>
+          <w:snapToGrid w:val="0"/>
+          <w:color w:val="000000"/>
+          <w:w w:val="0"/>
+          <w:sz w:val="0"/>
+          <w:szCs w:val="0"/>
+          <w:u w:color="000000"/>
+          <w:bdr w:val="none" w:sz="0" w:space="0" w:color="000000"/>
+          <w:shd w:val="clear" w:color="000000" w:fill="000000"/>
+        </w:rPr>
+      </w:pPr>
+    </w:p>
+    <w:p>
+      <w:pPr>
+        <w:jc w:val="center"/>
         <w:rPr>
           <w:b w:val="0"/>
           <w:i/>
@@ -7534,11 +7913,10 @@
           <w:noProof/>
           <w:lang w:eastAsia="de-DE"/>
         </w:rPr>
-        <w:lastRenderedPageBreak/>
         <w:drawing>
           <wp:inline distT="0" distB="0" distL="0" distR="0">
-            <wp:extent cx="2624562" cy="315049"/>
-            <wp:effectExtent l="19050" t="0" r="4338" b="0"/>
+            <wp:extent cx="3068181" cy="368300"/>
+            <wp:effectExtent l="57150" t="19050" r="17919" b="0"/>
             <wp:docPr id="12" name="Bild 9" descr="C:\Users\Lisa\Desktop\Hochschule München\5. Semester\s06_praktika\MobApp_LiSi\screenshots_swiftcode\arc3.png"/>
             <wp:cNvGraphicFramePr>
               <a:graphicFrameLocks xmlns:a="http://schemas.openxmlformats.org/drawingml/2006/main" noChangeAspect="1"/>
@@ -7562,7 +7940,7 @@
                   <pic:spPr bwMode="auto">
                     <a:xfrm>
                       <a:off x="0" y="0"/>
-                      <a:ext cx="2623196" cy="314885"/>
+                      <a:ext cx="3065967" cy="368034"/>
                     </a:xfrm>
                     <a:prstGeom prst="rect">
                       <a:avLst/>
@@ -7574,6 +7952,13 @@
                       <a:headEnd/>
                       <a:tailEnd/>
                     </a:ln>
+                    <a:scene3d>
+                      <a:camera prst="orthographicFront"/>
+                      <a:lightRig rig="threePt" dir="t"/>
+                    </a:scene3d>
+                    <a:sp3d>
+                      <a:bevelT w="25400"/>
+                    </a:sp3d>
                   </pic:spPr>
                 </pic:pic>
               </a:graphicData>
@@ -7584,8 +7969,8 @@
     </w:p>
     <w:p>
       <w:pPr>
-        <w:rPr>
-          <w:rStyle w:val="Standard"/>
+        <w:jc w:val="center"/>
+        <w:rPr>
           <w:rFonts w:eastAsia="Times New Roman" w:cs="Times New Roman"/>
           <w:snapToGrid w:val="0"/>
           <w:color w:val="000000"/>
@@ -7595,7 +7980,6 @@
           <w:u w:color="000000"/>
           <w:bdr w:val="none" w:sz="0" w:space="0" w:color="000000"/>
           <w:shd w:val="clear" w:color="000000" w:fill="000000"/>
-          <w:lang/>
         </w:rPr>
       </w:pPr>
       <w:r>
@@ -7608,7 +7992,7 @@
         <w:drawing>
           <wp:inline distT="0" distB="0" distL="0" distR="0">
             <wp:extent cx="1579559" cy="389299"/>
-            <wp:effectExtent l="19050" t="0" r="1591" b="0"/>
+            <wp:effectExtent l="57150" t="19050" r="20641" b="0"/>
             <wp:docPr id="13" name="Bild 10" descr="C:\Users\Lisa\Desktop\Hochschule München\5. Semester\s06_praktika\MobApp_LiSi\screenshots_swiftcode\arc4.png"/>
             <wp:cNvGraphicFramePr>
               <a:graphicFrameLocks xmlns:a="http://schemas.openxmlformats.org/drawingml/2006/main" noChangeAspect="1"/>
@@ -7644,6 +8028,13 @@
                       <a:headEnd/>
                       <a:tailEnd/>
                     </a:ln>
+                    <a:scene3d>
+                      <a:camera prst="orthographicFront"/>
+                      <a:lightRig rig="threePt" dir="t"/>
+                    </a:scene3d>
+                    <a:sp3d>
+                      <a:bevelT w="25400"/>
+                    </a:sp3d>
                   </pic:spPr>
                 </pic:pic>
               </a:graphicData>
@@ -7653,22 +8044,6 @@
       </w:r>
       <w:r>
         <w:rPr>
-          <w:rStyle w:val="Standard"/>
-          <w:rFonts w:eastAsia="Times New Roman" w:cs="Times New Roman"/>
-          <w:snapToGrid w:val="0"/>
-          <w:color w:val="000000"/>
-          <w:w w:val="0"/>
-          <w:sz w:val="0"/>
-          <w:szCs w:val="0"/>
-          <w:u w:color="000000"/>
-          <w:bdr w:val="none" w:sz="0" w:space="0" w:color="000000"/>
-          <w:shd w:val="clear" w:color="000000" w:fill="000000"/>
-          <w:lang/>
-        </w:rPr>
-        <w:t xml:space="preserve"> </w:t>
-      </w:r>
-      <w:r>
-        <w:rPr>
           <w:b w:val="0"/>
           <w:i/>
           <w:noProof/>
@@ -7676,8 +8051,8 @@
         </w:rPr>
         <w:drawing>
           <wp:inline distT="0" distB="0" distL="0" distR="0">
-            <wp:extent cx="1126738" cy="344031"/>
-            <wp:effectExtent l="19050" t="0" r="0" b="0"/>
+            <wp:extent cx="1250950" cy="381956"/>
+            <wp:effectExtent l="57150" t="19050" r="25400" b="0"/>
             <wp:docPr id="14" name="Bild 11" descr="C:\Users\Lisa\Desktop\Hochschule München\5. Semester\s06_praktika\MobApp_LiSi\screenshots_swiftcode\arc5.png"/>
             <wp:cNvGraphicFramePr>
               <a:graphicFrameLocks xmlns:a="http://schemas.openxmlformats.org/drawingml/2006/main" noChangeAspect="1"/>
@@ -7701,7 +8076,7 @@
                   <pic:spPr bwMode="auto">
                     <a:xfrm>
                       <a:off x="0" y="0"/>
-                      <a:ext cx="1127446" cy="344247"/>
+                      <a:ext cx="1258007" cy="384111"/>
                     </a:xfrm>
                     <a:prstGeom prst="rect">
                       <a:avLst/>
@@ -7713,6 +8088,13 @@
                       <a:headEnd/>
                       <a:tailEnd/>
                     </a:ln>
+                    <a:scene3d>
+                      <a:camera prst="orthographicFront"/>
+                      <a:lightRig rig="threePt" dir="t"/>
+                    </a:scene3d>
+                    <a:sp3d>
+                      <a:bevelT w="25400"/>
+                    </a:sp3d>
                   </pic:spPr>
                 </pic:pic>
               </a:graphicData>
@@ -7723,6 +8105,23 @@
     </w:p>
     <w:p>
       <w:pPr>
+        <w:jc w:val="center"/>
+        <w:rPr>
+          <w:rFonts w:eastAsia="Times New Roman" w:cs="Times New Roman"/>
+          <w:snapToGrid w:val="0"/>
+          <w:color w:val="000000"/>
+          <w:w w:val="0"/>
+          <w:sz w:val="0"/>
+          <w:szCs w:val="0"/>
+          <w:u w:color="000000"/>
+          <w:bdr w:val="none" w:sz="0" w:space="0" w:color="000000"/>
+          <w:shd w:val="clear" w:color="000000" w:fill="000000"/>
+        </w:rPr>
+      </w:pPr>
+    </w:p>
+    <w:p>
+      <w:pPr>
+        <w:jc w:val="center"/>
         <w:rPr>
           <w:b w:val="0"/>
           <w:i/>
@@ -7737,8 +8136,8 @@
         </w:rPr>
         <w:drawing>
           <wp:inline distT="0" distB="0" distL="0" distR="0">
-            <wp:extent cx="3502748" cy="445589"/>
-            <wp:effectExtent l="19050" t="0" r="2452" b="0"/>
+            <wp:extent cx="3232150" cy="411165"/>
+            <wp:effectExtent l="57150" t="19050" r="25400" b="0"/>
             <wp:docPr id="15" name="Bild 12" descr="C:\Users\Lisa\Desktop\Hochschule München\5. Semester\s06_praktika\MobApp_LiSi\screenshots_swiftcode\arc6.png"/>
             <wp:cNvGraphicFramePr>
               <a:graphicFrameLocks xmlns:a="http://schemas.openxmlformats.org/drawingml/2006/main" noChangeAspect="1"/>
@@ -7762,7 +8161,7 @@
                   <pic:spPr bwMode="auto">
                     <a:xfrm>
                       <a:off x="0" y="0"/>
-                      <a:ext cx="3503042" cy="445626"/>
+                      <a:ext cx="3240338" cy="412207"/>
                     </a:xfrm>
                     <a:prstGeom prst="rect">
                       <a:avLst/>
@@ -7774,6 +8173,13 @@
                       <a:headEnd/>
                       <a:tailEnd/>
                     </a:ln>
+                    <a:scene3d>
+                      <a:camera prst="orthographicFront"/>
+                      <a:lightRig rig="threePt" dir="t"/>
+                    </a:scene3d>
+                    <a:sp3d>
+                      <a:bevelT w="25400"/>
+                    </a:sp3d>
                   </pic:spPr>
                 </pic:pic>
               </a:graphicData>
@@ -8708,6 +9114,7 @@
         <w:rPr>
           <w:b w:val="0"/>
         </w:rPr>
+        <w:lastRenderedPageBreak/>
         <w:t>is</w:t>
       </w:r>
       <w:proofErr w:type="spellEnd"/>
@@ -9017,6 +9424,13 @@
         </w:rPr>
         <w:footnoteReference w:id="10"/>
       </w:r>
+    </w:p>
+    <w:p>
+      <w:pPr>
+        <w:rPr>
+          <w:b w:val="0"/>
+        </w:rPr>
+      </w:pPr>
     </w:p>
     <w:p>
       <w:pPr>
@@ -9596,6 +10010,7 @@
     </w:p>
     <w:p>
       <w:pPr>
+        <w:jc w:val="center"/>
         <w:rPr>
           <w:b w:val="0"/>
           <w:i/>
@@ -9610,8 +10025,8 @@
         </w:rPr>
         <w:drawing>
           <wp:inline distT="0" distB="0" distL="0" distR="0">
-            <wp:extent cx="3403160" cy="1232527"/>
-            <wp:effectExtent l="19050" t="0" r="6790" b="0"/>
+            <wp:extent cx="3600450" cy="1303980"/>
+            <wp:effectExtent l="57150" t="19050" r="19050" b="0"/>
             <wp:docPr id="17" name="Bild 14" descr="C:\Users\Lisa\Desktop\Hochschule München\5. Semester\s06_praktika\MobApp_LiSi\screenshots_swiftcode\trycatch.png"/>
             <wp:cNvGraphicFramePr>
               <a:graphicFrameLocks xmlns:a="http://schemas.openxmlformats.org/drawingml/2006/main" noChangeAspect="1"/>
@@ -9635,7 +10050,7 @@
                   <pic:spPr bwMode="auto">
                     <a:xfrm>
                       <a:off x="0" y="0"/>
-                      <a:ext cx="3403681" cy="1232716"/>
+                      <a:ext cx="3609008" cy="1307079"/>
                     </a:xfrm>
                     <a:prstGeom prst="rect">
                       <a:avLst/>
@@ -9647,6 +10062,13 @@
                       <a:headEnd/>
                       <a:tailEnd/>
                     </a:ln>
+                    <a:scene3d>
+                      <a:camera prst="orthographicFront"/>
+                      <a:lightRig rig="threePt" dir="t"/>
+                    </a:scene3d>
+                    <a:sp3d>
+                      <a:bevelT w="25400"/>
+                    </a:sp3d>
                   </pic:spPr>
                 </pic:pic>
               </a:graphicData>
@@ -10254,6 +10676,13 @@
     </w:p>
     <w:p>
       <w:pPr>
+        <w:rPr>
+          <w:b w:val="0"/>
+        </w:rPr>
+      </w:pPr>
+    </w:p>
+    <w:p>
+      <w:pPr>
         <w:pStyle w:val="Listenabsatz"/>
         <w:numPr>
           <w:ilvl w:val="1"/>
@@ -10600,6 +11029,7 @@
     </w:p>
     <w:p>
       <w:pPr>
+        <w:jc w:val="center"/>
         <w:rPr>
           <w:b w:val="0"/>
           <w:i/>
@@ -10612,11 +11042,10 @@
           <w:noProof/>
           <w:lang w:eastAsia="de-DE"/>
         </w:rPr>
-        <w:lastRenderedPageBreak/>
         <w:drawing>
           <wp:inline distT="0" distB="0" distL="0" distR="0">
-            <wp:extent cx="3991635" cy="604981"/>
-            <wp:effectExtent l="19050" t="0" r="8865" b="0"/>
+            <wp:extent cx="3771900" cy="571677"/>
+            <wp:effectExtent l="57150" t="19050" r="19050" b="0"/>
             <wp:docPr id="16" name="Bild 13" descr="C:\Users\Lisa\Desktop\Hochschule München\5. Semester\s06_praktika\MobApp_LiSi\screenshots_swiftcode\assertion.png"/>
             <wp:cNvGraphicFramePr>
               <a:graphicFrameLocks xmlns:a="http://schemas.openxmlformats.org/drawingml/2006/main" noChangeAspect="1"/>
@@ -10640,7 +11069,7 @@
                   <pic:spPr bwMode="auto">
                     <a:xfrm>
                       <a:off x="0" y="0"/>
-                      <a:ext cx="3992265" cy="605076"/>
+                      <a:ext cx="3783317" cy="573407"/>
                     </a:xfrm>
                     <a:prstGeom prst="rect">
                       <a:avLst/>
@@ -10652,6 +11081,13 @@
                       <a:headEnd/>
                       <a:tailEnd/>
                     </a:ln>
+                    <a:scene3d>
+                      <a:camera prst="orthographicFront"/>
+                      <a:lightRig rig="threePt" dir="t"/>
+                    </a:scene3d>
+                    <a:sp3d>
+                      <a:bevelT w="25400"/>
+                    </a:sp3d>
                   </pic:spPr>
                 </pic:pic>
               </a:graphicData>
@@ -11160,6 +11596,7 @@
       <w:proofErr w:type="spellEnd"/>
     </w:p>
     <w:sectPr>
+      <w:footerReference w:type="default" r:id="rId25"/>
       <w:pgSz w:w="11906" w:h="16838"/>
       <w:pgMar w:top="1417" w:right="1417" w:bottom="1134" w:left="1417" w:header="708" w:footer="708" w:gutter="0"/>
       <w:cols w:space="708"/>
@@ -11186,6 +11623,41 @@
     </w:p>
   </w:endnote>
 </w:endnotes>
+</file>
+
+<file path=word/footer1.xml><?xml version="1.0" encoding="utf-8"?>
+<w:ftr xmlns:ve="http://schemas.openxmlformats.org/markup-compatibility/2006" xmlns:o="urn:schemas-microsoft-com:office:office" xmlns:r="http://schemas.openxmlformats.org/officeDocument/2006/relationships" xmlns:m="http://schemas.openxmlformats.org/officeDocument/2006/math" xmlns:v="urn:schemas-microsoft-com:vml" xmlns:wp="http://schemas.openxmlformats.org/drawingml/2006/wordprocessingDrawing" xmlns:w10="urn:schemas-microsoft-com:office:word" xmlns:w="http://schemas.openxmlformats.org/wordprocessingml/2006/main" xmlns:wne="http://schemas.microsoft.com/office/word/2006/wordml">
+  <w:sdt>
+    <w:sdtPr>
+      <w:id w:val="28927907"/>
+      <w:docPartObj>
+        <w:docPartGallery w:val="Page Numbers (Bottom of Page)"/>
+        <w:docPartUnique/>
+      </w:docPartObj>
+    </w:sdtPr>
+    <w:sdtContent>
+      <w:p>
+        <w:pPr>
+          <w:pStyle w:val="Fuzeile"/>
+          <w:jc w:val="center"/>
+        </w:pPr>
+        <w:fldSimple w:instr=" PAGE   \* MERGEFORMAT ">
+          <w:r>
+            <w:rPr>
+              <w:noProof/>
+            </w:rPr>
+            <w:t>7</w:t>
+          </w:r>
+        </w:fldSimple>
+      </w:p>
+    </w:sdtContent>
+  </w:sdt>
+  <w:p>
+    <w:pPr>
+      <w:pStyle w:val="Fuzeile"/>
+    </w:pPr>
+  </w:p>
+</w:ftr>
 </file>
 
 <file path=word/footnotes.xml><?xml version="1.0" encoding="utf-8"?>
@@ -12643,6 +13115,64 @@
       <w:b/>
       <w:sz w:val="16"/>
       <w:szCs w:val="16"/>
+    </w:rPr>
+  </w:style>
+  <w:style w:type="paragraph" w:styleId="Kopfzeile">
+    <w:name w:val="header"/>
+    <w:basedOn w:val="Standard"/>
+    <w:link w:val="KopfzeileZchn"/>
+    <w:uiPriority w:val="99"/>
+    <w:semiHidden/>
+    <w:unhideWhenUsed/>
+    <w:rsid w:val="00FC5C3A"/>
+    <w:pPr>
+      <w:tabs>
+        <w:tab w:val="clear" w:pos="2923"/>
+        <w:tab w:val="center" w:pos="4536"/>
+        <w:tab w:val="right" w:pos="9072"/>
+      </w:tabs>
+      <w:spacing w:before="0" w:after="0" w:line="240" w:lineRule="auto"/>
+    </w:pPr>
+  </w:style>
+  <w:style w:type="character" w:customStyle="1" w:styleId="KopfzeileZchn">
+    <w:name w:val="Kopfzeile Zchn"/>
+    <w:basedOn w:val="Absatz-Standardschriftart"/>
+    <w:link w:val="Kopfzeile"/>
+    <w:uiPriority w:val="99"/>
+    <w:semiHidden/>
+    <w:rsid w:val="00FC5C3A"/>
+    <w:rPr>
+      <w:rFonts w:ascii="Times New Roman" w:hAnsi="Times New Roman"/>
+      <w:b/>
+      <w:sz w:val="24"/>
+    </w:rPr>
+  </w:style>
+  <w:style w:type="paragraph" w:styleId="Fuzeile">
+    <w:name w:val="footer"/>
+    <w:basedOn w:val="Standard"/>
+    <w:link w:val="FuzeileZchn"/>
+    <w:uiPriority w:val="99"/>
+    <w:unhideWhenUsed/>
+    <w:rsid w:val="00FC5C3A"/>
+    <w:pPr>
+      <w:tabs>
+        <w:tab w:val="clear" w:pos="2923"/>
+        <w:tab w:val="center" w:pos="4536"/>
+        <w:tab w:val="right" w:pos="9072"/>
+      </w:tabs>
+      <w:spacing w:before="0" w:after="0" w:line="240" w:lineRule="auto"/>
+    </w:pPr>
+  </w:style>
+  <w:style w:type="character" w:customStyle="1" w:styleId="FuzeileZchn">
+    <w:name w:val="Fußzeile Zchn"/>
+    <w:basedOn w:val="Absatz-Standardschriftart"/>
+    <w:link w:val="Fuzeile"/>
+    <w:uiPriority w:val="99"/>
+    <w:rsid w:val="00FC5C3A"/>
+    <w:rPr>
+      <w:rFonts w:ascii="Times New Roman" w:hAnsi="Times New Roman"/>
+      <w:b/>
+      <w:sz w:val="24"/>
     </w:rPr>
   </w:style>
 </w:styles>
@@ -12936,7 +13466,7 @@
 </file>
 
 <file path=customXml/itemProps1.xml><?xml version="1.0" encoding="utf-8"?>
-<ds:datastoreItem xmlns:ds="http://schemas.openxmlformats.org/officeDocument/2006/customXml" ds:itemID="{F128F330-25A7-449C-8EE3-345183722D34}">
+<ds:datastoreItem xmlns:ds="http://schemas.openxmlformats.org/officeDocument/2006/customXml" ds:itemID="{30EC2F5D-E91D-4FB7-9418-81DF0D2BAC4E}">
   <ds:schemaRefs>
     <ds:schemaRef ds:uri="http://schemas.openxmlformats.org/officeDocument/2006/bibliography"/>
   </ds:schemaRefs>

</xml_diff>